<commit_message>
November 2023 newsletter ready
</commit_message>
<xml_diff>
--- a/samples/AppInsights/News/2023-11-01-Whats-new-in-Dynamics-365-Business-Central-telemetry-November-2023.docx
+++ b/samples/AppInsights/News/2023-11-01-Whats-new-in-Dynamics-365-Business-Central-telemetry-November-2023.docx
@@ -291,6 +291,12 @@
         </w:rPr>
         <w:t>Upcoming conference sessions</w:t>
       </w:r>
+      <w:r>
+        <w:rPr>
+          <w:lang w:val="en-GB" w:eastAsia="en-DK"/>
+        </w:rPr>
+        <w:t xml:space="preserve"> (Directions EMEA 2023)</w:t>
+      </w:r>
     </w:p>
     <w:p>
       <w:pPr>
@@ -457,19 +463,7 @@
         <w:rPr>
           <w:lang w:val="en-GB" w:eastAsia="en-DK"/>
         </w:rPr>
-        <w:t xml:space="preserve">. </w:t>
-      </w:r>
-      <w:r>
-        <w:rPr>
-          <w:lang w:val="en-GB" w:eastAsia="en-DK"/>
-        </w:rPr>
-        <w:t>BCLE</w:t>
-      </w:r>
-      <w:r>
-        <w:rPr>
-          <w:lang w:val="en-GB" w:eastAsia="en-DK"/>
-        </w:rPr>
-        <w:t xml:space="preserve"> (see, we do abbreviate everything at MS…)</w:t>
+        <w:t>. BCLE (see, we do abbreviate everything at MS…)</w:t>
       </w:r>
       <w:r>
         <w:rPr>
@@ -708,7 +702,19 @@
         <w:rPr>
           <w:lang w:val="en-GB" w:eastAsia="en-DK"/>
         </w:rPr>
-        <w:t>If you attend the Directions EMEA 2023 conference this year, consider learning some tips and tricks about telemetry in sessions</w:t>
+        <w:t xml:space="preserve">If you attend the Directions EMEA 2023 conference this year, consider learning some tips and tricks about telemetry in </w:t>
+      </w:r>
+      <w:r>
+        <w:rPr>
+          <w:lang w:val="en-GB" w:eastAsia="en-DK"/>
+        </w:rPr>
+        <w:t xml:space="preserve">five very different </w:t>
+      </w:r>
+      <w:r>
+        <w:rPr>
+          <w:lang w:val="en-GB" w:eastAsia="en-DK"/>
+        </w:rPr>
+        <w:t>sessions</w:t>
       </w:r>
       <w:r>
         <w:rPr>
@@ -753,31 +759,7 @@
         <w:rPr>
           <w:lang w:val="en-GB" w:eastAsia="en-DK"/>
         </w:rPr>
-        <w:t>-1</w:t>
-      </w:r>
-      <w:r>
-        <w:rPr>
-          <w:lang w:val="en-GB" w:eastAsia="en-DK"/>
-        </w:rPr>
-        <w:t>0</w:t>
-      </w:r>
-      <w:r>
-        <w:rPr>
-          <w:lang w:val="en-GB" w:eastAsia="en-DK"/>
-        </w:rPr>
-        <w:t>-</w:t>
-      </w:r>
-      <w:r>
-        <w:rPr>
-          <w:lang w:val="en-GB" w:eastAsia="en-DK"/>
-        </w:rPr>
-        <w:t>31</w:t>
-      </w:r>
-      <w:r>
-        <w:rPr>
-          <w:lang w:val="en-GB" w:eastAsia="en-DK"/>
-        </w:rPr>
-        <w:t xml:space="preserve"> (</w:t>
+        <w:t>-10-31 (</w:t>
       </w:r>
       <w:r>
         <w:rPr>
@@ -813,13 +795,7 @@
         <w:rPr>
           <w:lang w:val="en-GB" w:eastAsia="en-DK"/>
         </w:rPr>
-        <w:t xml:space="preserve">), Microsoft </w:t>
-      </w:r>
-      <w:r>
-        <w:rPr>
-          <w:lang w:val="en-GB" w:eastAsia="en-DK"/>
-        </w:rPr>
-        <w:t xml:space="preserve">hosts a fun workshop </w:t>
+        <w:t xml:space="preserve">), Microsoft hosts a fun workshop </w:t>
       </w:r>
       <w:r>
         <w:rPr>
@@ -875,52 +851,46 @@
     <w:p>
       <w:pPr>
         <w:rPr>
+          <w:lang w:val="en-GB" w:eastAsia="en-DK"/>
+        </w:rPr>
+      </w:pPr>
+      <w:r>
+        <w:rPr>
+          <w:lang w:val="en-GB" w:eastAsia="en-DK"/>
+        </w:rPr>
+        <w:t xml:space="preserve">On </w:t>
+      </w:r>
+      <w:r>
+        <w:rPr>
+          <w:lang w:val="en-GB" w:eastAsia="en-DK"/>
+        </w:rPr>
+        <w:t>2023</w:t>
+      </w:r>
+      <w:r>
+        <w:rPr>
+          <w:lang w:val="en-GB" w:eastAsia="en-DK"/>
+        </w:rPr>
+        <w:t>-11-01 (</w:t>
+      </w:r>
+      <w:r>
+        <w:rPr>
+          <w:lang w:val="en-GB" w:eastAsia="en-DK"/>
+        </w:rPr>
+        <w:t>From: 12:15 to 13:00</w:t>
+      </w:r>
+      <w:r>
+        <w:rPr>
+          <w:lang w:val="en-GB" w:eastAsia="en-DK"/>
+        </w:rPr>
+        <w:t xml:space="preserve">), I run a roundtable discussion </w:t>
+      </w:r>
+      <w:r>
+        <w:rPr>
           <w:i/>
           <w:iCs/>
           <w:lang w:val="en-GB" w:eastAsia="en-DK"/>
         </w:rPr>
-      </w:pPr>
-      <w:r>
-        <w:rPr>
-          <w:lang w:val="en-GB" w:eastAsia="en-DK"/>
-        </w:rPr>
-        <w:t xml:space="preserve">On </w:t>
-      </w:r>
-      <w:r>
-        <w:rPr>
-          <w:lang w:val="en-GB" w:eastAsia="en-DK"/>
-        </w:rPr>
-        <w:t>2023</w:t>
-      </w:r>
-      <w:r>
-        <w:rPr>
-          <w:lang w:val="en-GB" w:eastAsia="en-DK"/>
-        </w:rPr>
-        <w:t>-11-02 (</w:t>
-      </w:r>
-      <w:r>
-        <w:rPr>
-          <w:lang w:val="en-GB" w:eastAsia="en-DK"/>
-        </w:rPr>
-        <w:t>From: 16:15 to 18:00</w:t>
-      </w:r>
-      <w:r>
-        <w:rPr>
-          <w:lang w:val="en-GB" w:eastAsia="en-DK"/>
-        </w:rPr>
-        <w:t xml:space="preserve">), Microsoft MVP </w:t>
-      </w:r>
-      <w:r>
-        <w:rPr>
-          <w:lang w:val="en-GB" w:eastAsia="en-DK"/>
-        </w:rPr>
-        <w:t>Eric "waldo" Wauters</w:t>
-      </w:r>
-      <w:r>
-        <w:rPr>
-          <w:lang w:val="en-GB" w:eastAsia="en-DK"/>
-        </w:rPr>
-        <w:t xml:space="preserve"> have an extended session titled </w:t>
+        <w:t>M</w:t>
       </w:r>
       <w:r>
         <w:rPr>
@@ -928,34 +898,171 @@
           <w:iCs/>
           <w:lang w:val="en-GB" w:eastAsia="en-DK"/>
         </w:rPr>
-        <w:t xml:space="preserve">How </w:t>
-      </w:r>
-      <w:proofErr w:type="gramStart"/>
+        <w:t>icrosoft roundtable: data-driven implementations</w:t>
+      </w:r>
+      <w:r>
+        <w:rPr>
+          <w:lang w:val="en-GB" w:eastAsia="en-DK"/>
+        </w:rPr>
+        <w:t xml:space="preserve"> on how partners can use </w:t>
+      </w:r>
+      <w:r>
+        <w:rPr>
+          <w:lang w:val="en-GB" w:eastAsia="en-DK"/>
+        </w:rPr>
+        <w:t xml:space="preserve">telemetry pro-actively in </w:t>
+      </w:r>
+      <w:r>
+        <w:rPr>
+          <w:lang w:val="en-GB" w:eastAsia="en-DK"/>
+        </w:rPr>
+        <w:t>their</w:t>
+      </w:r>
+      <w:r>
+        <w:rPr>
+          <w:lang w:val="en-GB" w:eastAsia="en-DK"/>
+        </w:rPr>
+        <w:t xml:space="preserve"> project implementation lifecycle - from prospect meetings, during implementation, and before/after go-live</w:t>
+      </w:r>
+      <w:r>
+        <w:rPr>
+          <w:lang w:val="en-GB" w:eastAsia="en-DK"/>
+        </w:rPr>
+        <w:t>:</w:t>
+      </w:r>
+    </w:p>
+    <w:p>
+      <w:pPr>
+        <w:rPr>
+          <w:lang w:val="en-GB" w:eastAsia="en-DK"/>
+        </w:rPr>
+      </w:pPr>
+      <w:hyperlink r:id="rId7" w:history="1">
+        <w:r>
+          <w:rPr>
+            <w:rStyle w:val="Hyperlink"/>
+            <w:lang w:val="en-GB" w:eastAsia="en-DK"/>
+          </w:rPr>
+          <w:t>https://directions4partners.com/events/directions-emea-2023/session-schedule/?tid=555803</w:t>
+        </w:r>
+      </w:hyperlink>
+      <w:r>
+        <w:rPr>
+          <w:lang w:val="en-GB" w:eastAsia="en-DK"/>
+        </w:rPr>
+        <w:t xml:space="preserve"> </w:t>
+      </w:r>
+    </w:p>
+    <w:p>
+      <w:pPr>
+        <w:rPr>
+          <w:lang w:val="en-GB" w:eastAsia="en-DK"/>
+        </w:rPr>
+      </w:pPr>
+    </w:p>
+    <w:p>
+      <w:pPr>
+        <w:rPr>
+          <w:lang w:val="en-GB" w:eastAsia="en-DK"/>
+        </w:rPr>
+      </w:pPr>
+    </w:p>
+    <w:p>
+      <w:pPr>
+        <w:rPr>
+          <w:lang w:val="en-GB" w:eastAsia="en-DK"/>
+        </w:rPr>
+      </w:pPr>
+      <w:r>
+        <w:rPr>
+          <w:lang w:val="en-GB" w:eastAsia="en-DK"/>
+        </w:rPr>
+        <w:t xml:space="preserve">On </w:t>
+      </w:r>
+      <w:r>
+        <w:rPr>
+          <w:lang w:val="en-GB" w:eastAsia="en-DK"/>
+        </w:rPr>
+        <w:t>2023</w:t>
+      </w:r>
+      <w:r>
+        <w:rPr>
+          <w:lang w:val="en-GB" w:eastAsia="en-DK"/>
+        </w:rPr>
+        <w:t>-11-02 (</w:t>
+      </w:r>
+      <w:r>
+        <w:rPr>
+          <w:lang w:val="en-GB" w:eastAsia="en-DK"/>
+        </w:rPr>
+        <w:t>From: 16:15 to 18:00</w:t>
+      </w:r>
+      <w:r>
+        <w:rPr>
+          <w:lang w:val="en-GB" w:eastAsia="en-DK"/>
+        </w:rPr>
+        <w:t xml:space="preserve">), Microsoft MVP </w:t>
+      </w:r>
+      <w:r>
+        <w:rPr>
+          <w:lang w:val="en-GB" w:eastAsia="en-DK"/>
+        </w:rPr>
+        <w:t>Eric "waldo" Wauters</w:t>
+      </w:r>
+      <w:r>
+        <w:rPr>
+          <w:lang w:val="en-GB" w:eastAsia="en-DK"/>
+        </w:rPr>
+        <w:t xml:space="preserve"> have an extended session titled </w:t>
+      </w:r>
       <w:r>
         <w:rPr>
           <w:i/>
           <w:iCs/>
           <w:lang w:val="en-GB" w:eastAsia="en-DK"/>
         </w:rPr>
-        <w:t>To</w:t>
-      </w:r>
-      <w:proofErr w:type="gramEnd"/>
+        <w:t xml:space="preserve">How </w:t>
+      </w:r>
+      <w:proofErr w:type="gramStart"/>
       <w:r>
         <w:rPr>
           <w:i/>
           <w:iCs/>
           <w:lang w:val="en-GB" w:eastAsia="en-DK"/>
         </w:rPr>
+        <w:t>To</w:t>
+      </w:r>
+      <w:proofErr w:type="gramEnd"/>
+      <w:r>
+        <w:rPr>
+          <w:i/>
+          <w:iCs/>
+          <w:lang w:val="en-GB" w:eastAsia="en-DK"/>
+        </w:rPr>
         <w:t xml:space="preserve"> Use Telemetry To Improve Your Product</w:t>
       </w:r>
-    </w:p>
-    <w:p>
-      <w:pPr>
-        <w:rPr>
-          <w:lang w:val="en-GB" w:eastAsia="en-DK"/>
-        </w:rPr>
-      </w:pPr>
-      <w:hyperlink r:id="rId7" w:history="1">
+      <w:r>
+        <w:rPr>
+          <w:i/>
+          <w:iCs/>
+          <w:lang w:val="en-GB" w:eastAsia="en-DK"/>
+        </w:rPr>
+        <w:t xml:space="preserve">. </w:t>
+      </w:r>
+      <w:r>
+        <w:rPr>
+          <w:lang w:val="en-GB" w:eastAsia="en-DK"/>
+        </w:rPr>
+        <w:t>This session is covering developer and ISV angles of telemetry.</w:t>
+      </w:r>
+    </w:p>
+    <w:p>
+      <w:pPr>
+        <w:rPr>
+          <w:lang w:val="en-GB" w:eastAsia="en-DK"/>
+        </w:rPr>
+      </w:pPr>
+      <w:hyperlink r:id="rId8" w:history="1">
         <w:r>
           <w:rPr>
             <w:rStyle w:val="Hyperlink"/>
@@ -1059,14 +1166,28 @@
         </w:rPr>
         <w:t xml:space="preserve"> what's new in telemetry</w:t>
       </w:r>
-    </w:p>
-    <w:p>
-      <w:pPr>
-        <w:rPr>
-          <w:lang w:val="en-GB" w:eastAsia="en-DK"/>
-        </w:rPr>
-      </w:pPr>
-      <w:hyperlink r:id="rId8" w:history="1">
+      <w:r>
+        <w:rPr>
+          <w:i/>
+          <w:iCs/>
+          <w:lang w:val="en-GB" w:eastAsia="en-DK"/>
+        </w:rPr>
+        <w:t xml:space="preserve">. </w:t>
+      </w:r>
+      <w:r>
+        <w:rPr>
+          <w:lang w:val="en-GB" w:eastAsia="en-DK"/>
+        </w:rPr>
+        <w:t>This session is covering new features (big and small) around telemetry since May 2023.</w:t>
+      </w:r>
+    </w:p>
+    <w:p>
+      <w:pPr>
+        <w:rPr>
+          <w:lang w:val="en-GB" w:eastAsia="en-DK"/>
+        </w:rPr>
+      </w:pPr>
+      <w:hyperlink r:id="rId9" w:history="1">
         <w:r>
           <w:rPr>
             <w:rStyle w:val="Hyperlink"/>
@@ -1092,89 +1213,83 @@
     <w:p>
       <w:pPr>
         <w:rPr>
+          <w:lang w:val="en-GB" w:eastAsia="en-DK"/>
+        </w:rPr>
+      </w:pPr>
+      <w:r>
+        <w:rPr>
+          <w:lang w:val="en-GB" w:eastAsia="en-DK"/>
+        </w:rPr>
+        <w:br/>
+        <w:t xml:space="preserve">On </w:t>
+      </w:r>
+      <w:r>
+        <w:rPr>
+          <w:lang w:val="en-GB" w:eastAsia="en-DK"/>
+        </w:rPr>
+        <w:t>2023</w:t>
+      </w:r>
+      <w:r>
+        <w:rPr>
+          <w:lang w:val="en-GB" w:eastAsia="en-DK"/>
+        </w:rPr>
+        <w:t>-11-03 (</w:t>
+      </w:r>
+      <w:r>
+        <w:rPr>
+          <w:lang w:val="en-GB" w:eastAsia="en-DK"/>
+        </w:rPr>
+        <w:t>From: 12:45 to 13:30</w:t>
+      </w:r>
+      <w:r>
+        <w:rPr>
+          <w:lang w:val="en-GB" w:eastAsia="en-DK"/>
+        </w:rPr>
+        <w:t xml:space="preserve">) </w:t>
+      </w:r>
+      <w:r>
+        <w:rPr>
+          <w:lang w:val="en-GB" w:eastAsia="en-DK"/>
+        </w:rPr>
+        <w:t>Microsoft MCT and Author</w:t>
+      </w:r>
+      <w:r>
+        <w:rPr>
+          <w:lang w:val="en-GB" w:eastAsia="en-DK"/>
+        </w:rPr>
+        <w:t xml:space="preserve"> </w:t>
+      </w:r>
+      <w:r>
+        <w:rPr>
+          <w:lang w:val="en-GB" w:eastAsia="en-DK"/>
+        </w:rPr>
+        <w:t>Duilio Tacconi</w:t>
+      </w:r>
+      <w:r>
+        <w:rPr>
+          <w:lang w:val="en-GB" w:eastAsia="en-DK"/>
+        </w:rPr>
+        <w:t xml:space="preserve"> &amp; </w:t>
+      </w:r>
+      <w:r>
+        <w:rPr>
+          <w:lang w:val="en-GB" w:eastAsia="en-DK"/>
+        </w:rPr>
+        <w:t>Microsoft MVP Stefano Demiliani</w:t>
+      </w:r>
+      <w:r>
+        <w:rPr>
+          <w:lang w:val="en-GB" w:eastAsia="en-DK"/>
+        </w:rPr>
+        <w:t xml:space="preserve"> presents their session </w:t>
+      </w:r>
+      <w:r>
+        <w:rPr>
           <w:i/>
           <w:iCs/>
           <w:lang w:val="en-GB" w:eastAsia="en-DK"/>
         </w:rPr>
-      </w:pPr>
-      <w:r>
-        <w:rPr>
-          <w:lang w:val="en-GB" w:eastAsia="en-DK"/>
-        </w:rPr>
-        <w:br/>
-        <w:t xml:space="preserve">On </w:t>
-      </w:r>
-      <w:r>
-        <w:rPr>
-          <w:lang w:val="en-GB" w:eastAsia="en-DK"/>
-        </w:rPr>
-        <w:t>2023</w:t>
-      </w:r>
-      <w:r>
-        <w:rPr>
-          <w:lang w:val="en-GB" w:eastAsia="en-DK"/>
-        </w:rPr>
-        <w:t>-11-03 (</w:t>
-      </w:r>
-      <w:r>
-        <w:rPr>
-          <w:lang w:val="en-GB" w:eastAsia="en-DK"/>
-        </w:rPr>
-        <w:t>From: 12:45 to 13:30</w:t>
-      </w:r>
-      <w:r>
-        <w:rPr>
-          <w:lang w:val="en-GB" w:eastAsia="en-DK"/>
-        </w:rPr>
-        <w:t xml:space="preserve">) </w:t>
-      </w:r>
-      <w:r>
-        <w:rPr>
-          <w:lang w:val="en-GB" w:eastAsia="en-DK"/>
-        </w:rPr>
-        <w:t>Microsoft MCT and Author</w:t>
-      </w:r>
-      <w:r>
-        <w:rPr>
-          <w:lang w:val="en-GB" w:eastAsia="en-DK"/>
-        </w:rPr>
-        <w:t xml:space="preserve"> </w:t>
-      </w:r>
-      <w:r>
-        <w:rPr>
-          <w:lang w:val="en-GB" w:eastAsia="en-DK"/>
-        </w:rPr>
-        <w:t>Duilio Tacconi</w:t>
-      </w:r>
-      <w:r>
-        <w:rPr>
-          <w:lang w:val="en-GB" w:eastAsia="en-DK"/>
-        </w:rPr>
-        <w:t xml:space="preserve"> &amp; </w:t>
-      </w:r>
-      <w:r>
-        <w:rPr>
-          <w:lang w:val="en-GB" w:eastAsia="en-DK"/>
-        </w:rPr>
-        <w:t>Microsoft MVP</w:t>
-      </w:r>
-      <w:r>
-        <w:rPr>
-          <w:lang w:val="en-GB" w:eastAsia="en-DK"/>
-        </w:rPr>
-        <w:t xml:space="preserve"> </w:t>
-      </w:r>
-      <w:r>
-        <w:rPr>
-          <w:lang w:val="en-GB" w:eastAsia="en-DK"/>
-        </w:rPr>
-        <w:t>Stefano Demiliani</w:t>
-      </w:r>
-      <w:r>
-        <w:rPr>
-          <w:lang w:val="en-GB" w:eastAsia="en-DK"/>
-        </w:rPr>
-        <w:t xml:space="preserve"> presents their session </w:t>
+        <w:t>Telemetries. Real life tips from the field</w:t>
       </w:r>
       <w:r>
         <w:rPr>
@@ -1182,16 +1297,22 @@
           <w:iCs/>
           <w:lang w:val="en-GB" w:eastAsia="en-DK"/>
         </w:rPr>
-        <w:t>Telemetries. Real life tips from the field</w:t>
-      </w:r>
-    </w:p>
-    <w:p>
-      <w:pPr>
-        <w:rPr>
-          <w:lang w:val="en-GB" w:eastAsia="en-DK"/>
-        </w:rPr>
-      </w:pPr>
-      <w:hyperlink r:id="rId9" w:history="1">
+        <w:t xml:space="preserve">. </w:t>
+      </w:r>
+      <w:r>
+        <w:rPr>
+          <w:lang w:val="en-GB" w:eastAsia="en-DK"/>
+        </w:rPr>
+        <w:t xml:space="preserve">This session is covering the use of telemetry to troubleshoot real customer issues. </w:t>
+      </w:r>
+    </w:p>
+    <w:p>
+      <w:pPr>
+        <w:rPr>
+          <w:lang w:val="en-GB" w:eastAsia="en-DK"/>
+        </w:rPr>
+      </w:pPr>
+      <w:hyperlink r:id="rId10" w:history="1">
         <w:r>
           <w:rPr>
             <w:rStyle w:val="Hyperlink"/>
@@ -1252,7 +1373,7 @@
           <w:lang w:val="en-GB" w:eastAsia="en-DK"/>
         </w:rPr>
       </w:pPr>
-      <w:hyperlink r:id="rId10" w:history="1">
+      <w:hyperlink r:id="rId11" w:history="1">
         <w:r>
           <w:rPr>
             <w:rStyle w:val="Hyperlink"/>
@@ -1347,8 +1468,20 @@
         <w:rPr>
           <w:lang w:val="en-GB" w:eastAsia="en-DK"/>
         </w:rPr>
+        <w:t xml:space="preserve">adding pages and visuals for new signal and do some </w:t>
+      </w:r>
+      <w:r>
+        <w:rPr>
+          <w:lang w:val="en-GB" w:eastAsia="en-DK"/>
+        </w:rPr>
         <w:t>small bugfixes (only listed in the release notes) and enhanced filtering.</w:t>
       </w:r>
+      <w:r>
+        <w:rPr>
+          <w:lang w:val="en-GB" w:eastAsia="en-DK"/>
+        </w:rPr>
+        <w:t xml:space="preserve"> </w:t>
+      </w:r>
     </w:p>
     <w:p>
       <w:pPr>
@@ -1369,26 +1502,6 @@
           <w:lang w:val="en-GB"/>
         </w:rPr>
         <w:t>For both apps</w:t>
-      </w:r>
-    </w:p>
-    <w:p>
-      <w:pPr>
-        <w:rPr>
-          <w:lang w:val="en-GB" w:eastAsia="en-DK"/>
-        </w:rPr>
-      </w:pPr>
-    </w:p>
-    <w:p>
-      <w:pPr>
-        <w:rPr>
-          <w:lang w:val="en-GB" w:eastAsia="en-DK"/>
-        </w:rPr>
-      </w:pPr>
-      <w:r>
-        <w:rPr>
-          <w:lang w:val="en-GB" w:eastAsia="en-DK"/>
-        </w:rPr>
-        <w:t xml:space="preserve"> </w:t>
       </w:r>
     </w:p>
     <w:p>
@@ -1399,6 +1512,40 @@
           <w:lang w:val="en-GB" w:eastAsia="en-DK"/>
         </w:rPr>
       </w:pPr>
+      <w:r>
+        <w:rPr>
+          <w:b/>
+          <w:bCs/>
+          <w:lang w:val="en-GB" w:eastAsia="en-DK"/>
+        </w:rPr>
+        <w:t>Usage report</w:t>
+      </w:r>
+    </w:p>
+    <w:p>
+      <w:pPr>
+        <w:rPr>
+          <w:lang w:val="en-GB" w:eastAsia="en-DK"/>
+        </w:rPr>
+      </w:pPr>
+      <w:r>
+        <w:rPr>
+          <w:lang w:val="en-GB" w:eastAsia="en-DK"/>
+        </w:rPr>
+        <w:t>N</w:t>
+      </w:r>
+      <w:r>
+        <w:rPr>
+          <w:lang w:val="en-GB" w:eastAsia="en-DK"/>
+        </w:rPr>
+        <w:t>ew page 'Queries'. Shows all usage of data analysis on queries.</w:t>
+      </w:r>
+    </w:p>
+    <w:p>
+      <w:pPr>
+        <w:rPr>
+          <w:lang w:val="en-GB" w:eastAsia="en-DK"/>
+        </w:rPr>
+      </w:pPr>
     </w:p>
     <w:p>
       <w:pPr>
@@ -1423,9 +1570,259 @@
     <w:p>
       <w:pPr>
         <w:rPr>
-          <w:lang w:val="en-GB" w:eastAsia="en-DK"/>
-        </w:rPr>
-      </w:pPr>
+          <w:b/>
+          <w:bCs/>
+          <w:lang w:val="en-GB" w:eastAsia="en-DK"/>
+        </w:rPr>
+      </w:pPr>
+      <w:r>
+        <w:rPr>
+          <w:b/>
+          <w:bCs/>
+          <w:lang w:val="en-GB" w:eastAsia="en-DK"/>
+        </w:rPr>
+        <w:t>Usage</w:t>
+      </w:r>
+      <w:r>
+        <w:rPr>
+          <w:b/>
+          <w:bCs/>
+          <w:lang w:val="en-GB" w:eastAsia="en-DK"/>
+        </w:rPr>
+        <w:t xml:space="preserve"> report</w:t>
+      </w:r>
+    </w:p>
+    <w:p>
+      <w:pPr>
+        <w:rPr>
+          <w:lang w:val="en-GB" w:eastAsia="en-DK"/>
+        </w:rPr>
+      </w:pPr>
+      <w:r>
+        <w:rPr>
+          <w:lang w:val="en-GB" w:eastAsia="en-DK"/>
+        </w:rPr>
+        <w:t>O</w:t>
+      </w:r>
+      <w:r>
+        <w:rPr>
+          <w:lang w:val="en-GB" w:eastAsia="en-DK"/>
+        </w:rPr>
+        <w:t xml:space="preserve">n page </w:t>
+      </w:r>
+      <w:r>
+        <w:rPr>
+          <w:lang w:val="en-GB" w:eastAsia="en-DK"/>
+        </w:rPr>
+        <w:t>‘</w:t>
+      </w:r>
+      <w:r>
+        <w:rPr>
+          <w:lang w:val="en-GB" w:eastAsia="en-DK"/>
+        </w:rPr>
+        <w:t>Reports</w:t>
+      </w:r>
+      <w:r>
+        <w:rPr>
+          <w:lang w:val="en-GB" w:eastAsia="en-DK"/>
+        </w:rPr>
+        <w:t>’</w:t>
+      </w:r>
+      <w:r>
+        <w:rPr>
+          <w:lang w:val="en-GB" w:eastAsia="en-DK"/>
+        </w:rPr>
+        <w:t xml:space="preserve">, it is now possible to filter on usage of the </w:t>
+      </w:r>
+      <w:proofErr w:type="gramStart"/>
+      <w:r>
+        <w:rPr>
+          <w:lang w:val="en-GB" w:eastAsia="en-DK"/>
+        </w:rPr>
+        <w:t>Financial</w:t>
+      </w:r>
+      <w:proofErr w:type="gramEnd"/>
+      <w:r>
+        <w:rPr>
+          <w:lang w:val="en-GB" w:eastAsia="en-DK"/>
+        </w:rPr>
+        <w:t xml:space="preserve"> reporting (aka account schedules) feature</w:t>
+      </w:r>
+      <w:r>
+        <w:rPr>
+          <w:lang w:val="en-GB" w:eastAsia="en-DK"/>
+        </w:rPr>
+        <w:t>.</w:t>
+      </w:r>
+    </w:p>
+    <w:p>
+      <w:pPr>
+        <w:rPr>
+          <w:lang w:val="en-GB" w:eastAsia="en-DK"/>
+        </w:rPr>
+      </w:pPr>
+    </w:p>
+    <w:p>
+      <w:pPr>
+        <w:rPr>
+          <w:b/>
+          <w:bCs/>
+          <w:lang w:val="en-GB" w:eastAsia="en-DK"/>
+        </w:rPr>
+      </w:pPr>
+      <w:r>
+        <w:rPr>
+          <w:b/>
+          <w:bCs/>
+          <w:lang w:val="en-GB" w:eastAsia="en-DK"/>
+        </w:rPr>
+        <w:t>Error</w:t>
+      </w:r>
+      <w:r>
+        <w:rPr>
+          <w:b/>
+          <w:bCs/>
+          <w:lang w:val="en-GB" w:eastAsia="en-DK"/>
+        </w:rPr>
+        <w:t xml:space="preserve"> report</w:t>
+      </w:r>
+    </w:p>
+    <w:p>
+      <w:pPr>
+        <w:rPr>
+          <w:lang w:val="en-GB" w:eastAsia="en-DK"/>
+        </w:rPr>
+      </w:pPr>
+      <w:r>
+        <w:rPr>
+          <w:lang w:val="en-GB" w:eastAsia="en-DK"/>
+        </w:rPr>
+        <w:t>O</w:t>
+      </w:r>
+      <w:r>
+        <w:rPr>
+          <w:lang w:val="en-GB" w:eastAsia="en-DK"/>
+        </w:rPr>
+        <w:t xml:space="preserve">n all pages, added links to documentation and troubleshooting </w:t>
+      </w:r>
+      <w:proofErr w:type="gramStart"/>
+      <w:r>
+        <w:rPr>
+          <w:lang w:val="en-GB" w:eastAsia="en-DK"/>
+        </w:rPr>
+        <w:t>guide</w:t>
+      </w:r>
+      <w:proofErr w:type="gramEnd"/>
+    </w:p>
+    <w:p>
+      <w:pPr>
+        <w:rPr>
+          <w:lang w:val="en-GB" w:eastAsia="en-DK"/>
+        </w:rPr>
+      </w:pPr>
+    </w:p>
+    <w:p>
+      <w:pPr>
+        <w:rPr>
+          <w:lang w:val="en-GB" w:eastAsia="en-DK"/>
+        </w:rPr>
+      </w:pPr>
+      <w:r>
+        <w:rPr>
+          <w:lang w:val="en-GB" w:eastAsia="en-DK"/>
+        </w:rPr>
+        <w:t>O</w:t>
+      </w:r>
+      <w:r>
+        <w:rPr>
+          <w:lang w:val="en-GB" w:eastAsia="en-DK"/>
+        </w:rPr>
+        <w:t>n page Report Errors, added new visual on what the user did. Also fixed bug where report errors only showed cancelled reports, not exceptions.</w:t>
+      </w:r>
+    </w:p>
+    <w:p>
+      <w:pPr>
+        <w:rPr>
+          <w:lang w:val="en-GB" w:eastAsia="en-DK"/>
+        </w:rPr>
+      </w:pPr>
+    </w:p>
+    <w:p>
+      <w:pPr>
+        <w:rPr>
+          <w:lang w:val="en-GB" w:eastAsia="en-DK"/>
+        </w:rPr>
+      </w:pPr>
+      <w:r>
+        <w:rPr>
+          <w:lang w:val="en-GB" w:eastAsia="en-DK"/>
+        </w:rPr>
+        <w:t>O</w:t>
+      </w:r>
+      <w:r>
+        <w:rPr>
+          <w:lang w:val="en-GB" w:eastAsia="en-DK"/>
+        </w:rPr>
+        <w:t>n page outgoing web service errors, added HTTP details to HTTP status visual. Also added new HTTP filter possibilities.</w:t>
+      </w:r>
+    </w:p>
+    <w:p>
+      <w:pPr>
+        <w:rPr>
+          <w:lang w:val="en-GB" w:eastAsia="en-DK"/>
+        </w:rPr>
+      </w:pPr>
+    </w:p>
+    <w:p>
+      <w:pPr>
+        <w:rPr>
+          <w:lang w:val="en-GB" w:eastAsia="en-DK"/>
+        </w:rPr>
+      </w:pPr>
+    </w:p>
+    <w:p>
+      <w:pPr>
+        <w:rPr>
+          <w:b/>
+          <w:bCs/>
+          <w:lang w:val="en-GB" w:eastAsia="en-DK"/>
+        </w:rPr>
+      </w:pPr>
+      <w:r>
+        <w:rPr>
+          <w:b/>
+          <w:bCs/>
+          <w:lang w:val="en-GB" w:eastAsia="en-DK"/>
+        </w:rPr>
+        <w:t>Administration</w:t>
+      </w:r>
+      <w:r>
+        <w:rPr>
+          <w:b/>
+          <w:bCs/>
+          <w:lang w:val="en-GB" w:eastAsia="en-DK"/>
+        </w:rPr>
+        <w:t xml:space="preserve"> report</w:t>
+      </w:r>
+    </w:p>
+    <w:p>
+      <w:pPr>
+        <w:rPr>
+          <w:lang w:val="en-GB" w:eastAsia="en-DK"/>
+        </w:rPr>
+      </w:pPr>
+      <w:r>
+        <w:rPr>
+          <w:lang w:val="en-GB" w:eastAsia="en-DK"/>
+        </w:rPr>
+        <w:t>N</w:t>
+      </w:r>
+      <w:r>
+        <w:rPr>
+          <w:lang w:val="en-GB" w:eastAsia="en-DK"/>
+        </w:rPr>
+        <w:t>ew page 'Change log lifecycle'. Shows all lifecycle events (add/remove/change) for fields in the changelog feature.</w:t>
+      </w:r>
     </w:p>
     <w:p>
       <w:pPr>
@@ -1446,7 +1843,7 @@
         </w:rPr>
         <w:t xml:space="preserve">Release note: </w:t>
       </w:r>
-      <w:hyperlink r:id="rId11" w:history="1">
+      <w:hyperlink r:id="rId12" w:history="1">
         <w:r>
           <w:rPr>
             <w:rStyle w:val="Hyperlink"/>
@@ -1502,6 +1899,30 @@
           <w:lang w:val="en-GB" w:eastAsia="en-DK"/>
         </w:rPr>
       </w:pPr>
+      <w:r>
+        <w:rPr>
+          <w:lang w:val="en-GB" w:eastAsia="en-DK"/>
+        </w:rPr>
+        <w:t>Apart from the new Queries page in the Usage report, n</w:t>
+      </w:r>
+      <w:r>
+        <w:rPr>
+          <w:lang w:val="en-GB" w:eastAsia="en-DK"/>
+        </w:rPr>
+        <w:t xml:space="preserve">o new features </w:t>
+      </w:r>
+      <w:r>
+        <w:rPr>
+          <w:lang w:val="en-GB" w:eastAsia="en-DK"/>
+        </w:rPr>
+        <w:t>were added</w:t>
+      </w:r>
+      <w:r>
+        <w:rPr>
+          <w:lang w:val="en-GB" w:eastAsia="en-DK"/>
+        </w:rPr>
+        <w:t xml:space="preserve"> this month.</w:t>
+      </w:r>
     </w:p>
     <w:p>
       <w:pPr>
@@ -1529,7 +1950,7 @@
         </w:rPr>
         <w:t xml:space="preserve">Release note: </w:t>
       </w:r>
-      <w:hyperlink r:id="rId12" w:history="1">
+      <w:hyperlink r:id="rId13" w:history="1">
         <w:r>
           <w:rPr>
             <w:rStyle w:val="Hyperlink"/>
@@ -1647,9 +2068,21 @@
         <w:rPr>
           <w:lang w:val="en-GB"/>
         </w:rPr>
-        <w:t xml:space="preserve">Read more in the documentation here: </w:t>
-      </w:r>
-      <w:hyperlink r:id="rId13" w:history="1">
+        <w:t>Read more in the documentation here</w:t>
+      </w:r>
+      <w:r>
+        <w:rPr>
+          <w:lang w:val="en-GB"/>
+        </w:rPr>
+        <w:t xml:space="preserve"> (might not be live at the time of the publishing of the newsletter)</w:t>
+      </w:r>
+      <w:r>
+        <w:rPr>
+          <w:lang w:val="en-GB"/>
+        </w:rPr>
+        <w:t xml:space="preserve">: </w:t>
+      </w:r>
+      <w:hyperlink r:id="rId14" w:history="1">
         <w:r>
           <w:rPr>
             <w:rStyle w:val="Hyperlink"/>
@@ -1698,7 +2131,7 @@
         </w:rPr>
         <w:t xml:space="preserve"> here: </w:t>
       </w:r>
-      <w:hyperlink r:id="rId14" w:history="1">
+      <w:hyperlink r:id="rId15" w:history="1">
         <w:r>
           <w:rPr>
             <w:rStyle w:val="Hyperlink"/>
@@ -1731,7 +2164,6 @@
         <w:rPr>
           <w:lang w:val="en-GB" w:eastAsia="en-DK"/>
         </w:rPr>
-        <w:lastRenderedPageBreak/>
         <w:t xml:space="preserve">If you want to alert on this signal, the alerting scenarios on </w:t>
       </w:r>
       <w:proofErr w:type="spellStart"/>
@@ -1773,7 +2205,7 @@
           <w:lang w:val="en-GB" w:eastAsia="en-DK"/>
         </w:rPr>
       </w:pPr>
-      <w:hyperlink r:id="rId15" w:anchor=":~:text=Change%20log%20configuration%20changes" w:history="1">
+      <w:hyperlink r:id="rId16" w:anchor=":~:text=Change%20log%20configuration%20changes" w:history="1">
         <w:r>
           <w:rPr>
             <w:rStyle w:val="Hyperlink"/>
@@ -1810,6 +2242,221 @@
           <w:bCs/>
           <w:lang w:val="en-GB" w:eastAsia="en-DK"/>
         </w:rPr>
+        <w:t>Pageviews on queries (23.0)</w:t>
+      </w:r>
+    </w:p>
+    <w:p>
+      <w:pPr>
+        <w:rPr>
+          <w:lang w:val="en-GB" w:eastAsia="en-DK"/>
+        </w:rPr>
+      </w:pPr>
+      <w:r>
+        <w:rPr>
+          <w:lang w:val="en-GB" w:eastAsia="en-DK"/>
+        </w:rPr>
+        <w:t xml:space="preserve">The new capability for </w:t>
+      </w:r>
+      <w:proofErr w:type="spellStart"/>
+      <w:r>
+        <w:rPr>
+          <w:lang w:val="en-GB" w:eastAsia="en-DK"/>
+        </w:rPr>
+        <w:t>analyzing</w:t>
+      </w:r>
+      <w:proofErr w:type="spellEnd"/>
+      <w:r>
+        <w:rPr>
+          <w:lang w:val="en-GB" w:eastAsia="en-DK"/>
+        </w:rPr>
+        <w:t xml:space="preserve"> data from query objects using a </w:t>
+      </w:r>
+      <w:proofErr w:type="spellStart"/>
+      <w:r>
+        <w:rPr>
+          <w:i/>
+          <w:iCs/>
+          <w:lang w:val="en-GB" w:eastAsia="en-DK"/>
+        </w:rPr>
+        <w:t>Analyze</w:t>
+      </w:r>
+      <w:proofErr w:type="spellEnd"/>
+      <w:r>
+        <w:rPr>
+          <w:lang w:val="en-GB" w:eastAsia="en-DK"/>
+        </w:rPr>
+        <w:t xml:space="preserve"> toggle is also reflected in telemetry. </w:t>
+      </w:r>
+      <w:r>
+        <w:rPr>
+          <w:lang w:val="en-GB" w:eastAsia="en-DK"/>
+        </w:rPr>
+        <w:t xml:space="preserve">Data is available in the normal page view telemetry (event id CL0001), you just need to filter </w:t>
+      </w:r>
+      <w:proofErr w:type="gramStart"/>
+      <w:r>
+        <w:rPr>
+          <w:lang w:val="en-GB" w:eastAsia="en-DK"/>
+        </w:rPr>
+        <w:t>on</w:t>
+      </w:r>
+      <w:proofErr w:type="gramEnd"/>
+      <w:r>
+        <w:rPr>
+          <w:lang w:val="en-GB" w:eastAsia="en-DK"/>
+        </w:rPr>
+        <w:t xml:space="preserve"> </w:t>
+      </w:r>
+    </w:p>
+    <w:p>
+      <w:pPr>
+        <w:ind w:firstLine="720"/>
+        <w:rPr>
+          <w:lang w:val="en-GB" w:eastAsia="en-DK"/>
+        </w:rPr>
+      </w:pPr>
+      <w:proofErr w:type="spellStart"/>
+      <w:r>
+        <w:rPr>
+          <w:lang w:val="en-GB" w:eastAsia="en-DK"/>
+        </w:rPr>
+        <w:t>customDimensions.pageDataSourceType</w:t>
+      </w:r>
+      <w:proofErr w:type="spellEnd"/>
+      <w:r>
+        <w:rPr>
+          <w:lang w:val="en-GB" w:eastAsia="en-DK"/>
+        </w:rPr>
+        <w:t xml:space="preserve"> == 'Query'</w:t>
+      </w:r>
+    </w:p>
+    <w:p>
+      <w:pPr>
+        <w:rPr>
+          <w:lang w:val="en-GB"/>
+        </w:rPr>
+      </w:pPr>
+    </w:p>
+    <w:p>
+      <w:pPr>
+        <w:rPr>
+          <w:rStyle w:val="Hyperlink"/>
+          <w:lang w:val="en-GB"/>
+        </w:rPr>
+      </w:pPr>
+      <w:r>
+        <w:rPr>
+          <w:lang w:val="en-GB"/>
+        </w:rPr>
+        <w:t xml:space="preserve">Read more in the documentation here (might not be live at the time of the publishing of the newsletter): </w:t>
+      </w:r>
+      <w:hyperlink r:id="rId17" w:history="1">
+        <w:r>
+          <w:rPr>
+            <w:rStyle w:val="Hyperlink"/>
+            <w:lang w:val="en-GB"/>
+          </w:rPr>
+          <w:t>https://learn.microsoft.com/en-us/dynamics365/business-central/dev-itpro/administration/telemetry-page-view-trace</w:t>
+        </w:r>
+      </w:hyperlink>
+      <w:r>
+        <w:rPr>
+          <w:lang w:val="en-GB"/>
+        </w:rPr>
+        <w:t xml:space="preserve"> </w:t>
+      </w:r>
+    </w:p>
+    <w:p>
+      <w:pPr>
+        <w:rPr>
+          <w:lang w:val="en-GB" w:eastAsia="en-DK"/>
+        </w:rPr>
+      </w:pPr>
+    </w:p>
+    <w:p>
+      <w:pPr>
+        <w:rPr>
+          <w:lang w:val="en-GB" w:eastAsia="en-DK"/>
+        </w:rPr>
+      </w:pPr>
+      <w:r>
+        <w:rPr>
+          <w:lang w:val="en-GB" w:eastAsia="en-DK"/>
+        </w:rPr>
+        <w:t xml:space="preserve">KQL samples are both added as part of the documentation article above </w:t>
+      </w:r>
+      <w:proofErr w:type="gramStart"/>
+      <w:r>
+        <w:rPr>
+          <w:lang w:val="en-GB" w:eastAsia="en-DK"/>
+        </w:rPr>
+        <w:t>and also</w:t>
+      </w:r>
+      <w:proofErr w:type="gramEnd"/>
+      <w:r>
+        <w:rPr>
+          <w:lang w:val="en-GB" w:eastAsia="en-DK"/>
+        </w:rPr>
+        <w:t xml:space="preserve"> available on </w:t>
+      </w:r>
+      <w:proofErr w:type="spellStart"/>
+      <w:r>
+        <w:rPr>
+          <w:lang w:val="en-GB" w:eastAsia="en-DK"/>
+        </w:rPr>
+        <w:t>BCTech</w:t>
+      </w:r>
+      <w:proofErr w:type="spellEnd"/>
+      <w:r>
+        <w:rPr>
+          <w:lang w:val="en-GB" w:eastAsia="en-DK"/>
+        </w:rPr>
+        <w:t xml:space="preserve"> here:</w:t>
+      </w:r>
+    </w:p>
+    <w:p>
+      <w:pPr>
+        <w:rPr>
+          <w:lang w:val="en-GB" w:eastAsia="en-DK"/>
+        </w:rPr>
+      </w:pPr>
+      <w:hyperlink r:id="rId18" w:history="1">
+        <w:r>
+          <w:rPr>
+            <w:rStyle w:val="Hyperlink"/>
+            <w:lang w:val="en-GB" w:eastAsia="en-DK"/>
+          </w:rPr>
+          <w:t>https://github.com/microsoft/BCTech/blob/master/samples/AppInsights/KQL/Queries/ExampleQueriesForEachArea/PageViews.kql</w:t>
+        </w:r>
+      </w:hyperlink>
+      <w:r>
+        <w:rPr>
+          <w:lang w:val="en-GB" w:eastAsia="en-DK"/>
+        </w:rPr>
+        <w:t xml:space="preserve"> </w:t>
+      </w:r>
+    </w:p>
+    <w:p>
+      <w:pPr>
+        <w:rPr>
+          <w:lang w:val="en-GB" w:eastAsia="en-DK"/>
+        </w:rPr>
+      </w:pPr>
+    </w:p>
+    <w:p>
+      <w:pPr>
+        <w:rPr>
+          <w:b/>
+          <w:bCs/>
+          <w:lang w:val="en-GB" w:eastAsia="en-DK"/>
+        </w:rPr>
+      </w:pPr>
+      <w:r>
+        <w:rPr>
+          <w:b/>
+          <w:bCs/>
+          <w:lang w:val="en-GB" w:eastAsia="en-DK"/>
+        </w:rPr>
         <w:t>Coming soon/in the works (no ETA given)</w:t>
       </w:r>
     </w:p>
@@ -1863,7 +2510,7 @@
           <w:lang w:val="en-GB" w:eastAsia="en-DK"/>
         </w:rPr>
       </w:pPr>
-      <w:hyperlink r:id="rId16" w:history="1">
+      <w:hyperlink r:id="rId19" w:history="1">
         <w:r>
           <w:rPr>
             <w:rStyle w:val="Hyperlink"/>
@@ -1885,7 +2532,7 @@
           <w:lang w:val="en-GB" w:eastAsia="en-DK"/>
         </w:rPr>
       </w:pPr>
-      <w:hyperlink r:id="rId17" w:history="1">
+      <w:hyperlink r:id="rId20" w:history="1">
         <w:r>
           <w:rPr>
             <w:rStyle w:val="Hyperlink"/>
@@ -1914,25 +2561,97 @@
           <w:lang w:val="en-GB" w:eastAsia="en-DK"/>
         </w:rPr>
       </w:pPr>
-      <w:r>
-        <w:rPr>
-          <w:lang w:val="en-GB" w:eastAsia="en-DK"/>
-        </w:rPr>
-        <w:t>Pageviews on queries (coming in 23.0)</w:t>
-      </w:r>
-    </w:p>
-    <w:p>
-      <w:pPr>
-        <w:rPr>
-          <w:lang w:val="en-GB" w:eastAsia="en-DK"/>
-        </w:rPr>
-      </w:pPr>
-      <w:r>
-        <w:rPr>
-          <w:lang w:val="en-GB" w:eastAsia="en-DK"/>
-        </w:rPr>
-        <w:t>Business Events lifecycle events (coming in 23.0)</w:t>
-      </w:r>
+    </w:p>
+    <w:p>
+      <w:pPr>
+        <w:rPr>
+          <w:lang w:val="en-GB" w:eastAsia="en-DK"/>
+        </w:rPr>
+      </w:pPr>
+      <w:r>
+        <w:rPr>
+          <w:lang w:val="en-GB" w:eastAsia="en-DK"/>
+        </w:rPr>
+        <w:t>Business Events lifecycle events (coming in 23.</w:t>
+      </w:r>
+      <w:r>
+        <w:rPr>
+          <w:lang w:val="en-GB" w:eastAsia="en-DK"/>
+        </w:rPr>
+        <w:t>x</w:t>
+      </w:r>
+      <w:r>
+        <w:rPr>
+          <w:lang w:val="en-GB" w:eastAsia="en-DK"/>
+        </w:rPr>
+        <w:t>)</w:t>
+      </w:r>
+      <w:r>
+        <w:rPr>
+          <w:lang w:val="en-GB" w:eastAsia="en-DK"/>
+        </w:rPr>
+        <w:t xml:space="preserve">. </w:t>
+      </w:r>
+    </w:p>
+    <w:p>
+      <w:pPr>
+        <w:rPr>
+          <w:lang w:val="en-GB" w:eastAsia="en-DK"/>
+        </w:rPr>
+      </w:pPr>
+      <w:r>
+        <w:rPr>
+          <w:lang w:val="en-GB" w:eastAsia="en-DK"/>
+        </w:rPr>
+        <w:t xml:space="preserve">Early KQL samples </w:t>
+      </w:r>
+      <w:r>
+        <w:rPr>
+          <w:lang w:val="en-GB" w:eastAsia="en-DK"/>
+        </w:rPr>
+        <w:t>is available now</w:t>
+      </w:r>
+      <w:r>
+        <w:rPr>
+          <w:lang w:val="en-GB" w:eastAsia="en-DK"/>
+        </w:rPr>
+        <w:t>. Check them out here:</w:t>
+      </w:r>
+      <w:r>
+        <w:rPr>
+          <w:lang w:val="en-GB" w:eastAsia="en-DK"/>
+        </w:rPr>
+        <w:t xml:space="preserve"> </w:t>
+      </w:r>
+      <w:hyperlink r:id="rId21" w:history="1">
+        <w:r>
+          <w:rPr>
+            <w:rStyle w:val="Hyperlink"/>
+            <w:lang w:val="en-GB" w:eastAsia="en-DK"/>
+          </w:rPr>
+          <w:t>https://github.com/microsoft/BCTech/blob/master/samples/AppInsights/KQL/Queries/ExampleQueriesForEachArea/BusinessEvents.kql</w:t>
+        </w:r>
+      </w:hyperlink>
+      <w:r>
+        <w:rPr>
+          <w:lang w:val="en-GB" w:eastAsia="en-DK"/>
+        </w:rPr>
+        <w:t xml:space="preserve"> </w:t>
+      </w:r>
+    </w:p>
+    <w:p>
+      <w:pPr>
+        <w:rPr>
+          <w:lang w:val="en-GB" w:eastAsia="en-DK"/>
+        </w:rPr>
+      </w:pPr>
+    </w:p>
+    <w:p>
+      <w:pPr>
+        <w:rPr>
+          <w:lang w:val="en-GB" w:eastAsia="en-DK"/>
+        </w:rPr>
+      </w:pPr>
     </w:p>
     <w:p>
       <w:pPr>
@@ -1945,19 +2664,6 @@
           <w:lang w:val="en-GB" w:eastAsia="en-DK"/>
         </w:rPr>
         <w:t xml:space="preserve">Onboarding telemetry: format data of date dimensions </w:t>
-      </w:r>
-    </w:p>
-    <w:p>
-      <w:pPr>
-        <w:rPr>
-          <w:lang w:val="en-GB" w:eastAsia="en-DK"/>
-        </w:rPr>
-      </w:pPr>
-      <w:r>
-        <w:rPr>
-          <w:lang w:val="en-GB" w:eastAsia="en-DK"/>
-        </w:rPr>
-        <w:t>Information on files blocked from upload due to malware scanning (only in the online version).</w:t>
       </w:r>
     </w:p>
     <w:p>
@@ -2077,6 +2783,7 @@
         <w:rPr>
           <w:lang w:val="en-GB"/>
         </w:rPr>
+        <w:lastRenderedPageBreak/>
         <w:t>When the Business Central product team designed the partner telemetry feature, we build the following characteristics into it:</w:t>
       </w:r>
     </w:p>
@@ -2192,7 +2899,6 @@
         <w:rPr>
           <w:lang w:val="en-GB"/>
         </w:rPr>
-        <w:lastRenderedPageBreak/>
         <w:t>Actionable (if possible): before we add a new telemetry event, we ask "what can a customer/partner do with this?" If no good answers come to mind, we do not add the event.</w:t>
       </w:r>
     </w:p>
@@ -2229,7 +2935,7 @@
           <w:lang w:val="en-GB"/>
         </w:rPr>
       </w:pPr>
-      <w:hyperlink r:id="rId18" w:anchor="best-practices-for-designing-telemetry-event" w:history="1">
+      <w:hyperlink r:id="rId22" w:anchor="best-practices-for-designing-telemetry-event" w:history="1">
         <w:r>
           <w:rPr>
             <w:rStyle w:val="Hyperlink"/>
@@ -2481,6 +3187,7 @@
         <w:rPr>
           <w:lang w:val="en-GB"/>
         </w:rPr>
+        <w:lastRenderedPageBreak/>
         <w:t>Expect</w:t>
       </w:r>
     </w:p>
@@ -2601,7 +3308,6 @@
         <w:rPr>
           <w:lang w:val="en-GB"/>
         </w:rPr>
-        <w:lastRenderedPageBreak/>
         <w:t>request-id</w:t>
       </w:r>
     </w:p>
@@ -2722,7 +3428,7 @@
           <w:lang w:val="en-GB"/>
         </w:rPr>
       </w:pPr>
-      <w:hyperlink r:id="rId19" w:history="1">
+      <w:hyperlink r:id="rId23" w:history="1">
         <w:r>
           <w:rPr>
             <w:rStyle w:val="Hyperlink"/>
@@ -2747,13 +3453,6 @@
     </w:p>
     <w:p>
       <w:pPr>
-        <w:rPr>
-          <w:lang w:val="en-GB"/>
-        </w:rPr>
-      </w:pPr>
-    </w:p>
-    <w:p>
-      <w:pPr>
         <w:pStyle w:val="Heading1"/>
         <w:rPr>
           <w:lang w:val="en-US"/>
@@ -2821,13 +3520,6 @@
     <w:p>
       <w:pPr>
         <w:rPr>
-          <w:lang w:val="en-GB"/>
-        </w:rPr>
-      </w:pPr>
-    </w:p>
-    <w:p>
-      <w:pPr>
-        <w:rPr>
           <w:lang w:eastAsia="en-DK"/>
         </w:rPr>
       </w:pPr>
@@ -2835,13 +3527,6 @@
     <w:p>
       <w:pPr>
         <w:rPr>
-          <w:lang w:eastAsia="en-DK"/>
-        </w:rPr>
-      </w:pPr>
-    </w:p>
-    <w:p>
-      <w:pPr>
-        <w:rPr>
           <w:lang w:val="en-GB" w:eastAsia="en-DK"/>
         </w:rPr>
       </w:pPr>
@@ -2878,7 +3563,7 @@
         </w:rPr>
         <w:t xml:space="preserve">Blogs: </w:t>
       </w:r>
-      <w:hyperlink r:id="rId20" w:history="1">
+      <w:hyperlink r:id="rId24" w:history="1">
         <w:r>
           <w:rPr>
             <w:rStyle w:val="Hyperlink"/>
@@ -2906,7 +3591,7 @@
         </w:rPr>
         <w:t xml:space="preserve">Videos: </w:t>
       </w:r>
-      <w:hyperlink r:id="rId21" w:history="1">
+      <w:hyperlink r:id="rId25" w:history="1">
         <w:r>
           <w:rPr>
             <w:rStyle w:val="Hyperlink"/>
@@ -2934,6 +3619,7 @@
         <w:rPr>
           <w:lang w:val="en-GB" w:eastAsia="en-DK"/>
         </w:rPr>
+        <w:lastRenderedPageBreak/>
         <w:t>If you create blog posts/videos on telemetry (or know of things that are not linked from these two pages), feel free to do a pull request to the repository (or send me an email/message)</w:t>
       </w:r>
       <w:r>
@@ -3004,11 +3690,17 @@
           <w:lang w:val="en-GB"/>
         </w:rPr>
       </w:pPr>
-      <w:r>
-        <w:rPr>
-          <w:lang w:val="en-GB"/>
-        </w:rPr>
-        <w:lastRenderedPageBreak/>
+    </w:p>
+    <w:p>
+      <w:pPr>
+        <w:rPr>
+          <w:lang w:val="en-GB"/>
+        </w:rPr>
+      </w:pPr>
+      <w:r>
+        <w:rPr>
+          <w:lang w:val="en-GB"/>
+        </w:rPr>
         <w:t xml:space="preserve">PS. Would love to hear your </w:t>
       </w:r>
       <w:r>
@@ -3054,6 +3746,13 @@
           <w:lang w:val="en-GB"/>
         </w:rPr>
       </w:pPr>
+    </w:p>
+    <w:p>
+      <w:pPr>
+        <w:rPr>
+          <w:lang w:val="en-GB"/>
+        </w:rPr>
+      </w:pPr>
       <w:r>
         <w:rPr>
           <w:lang w:val="en-GB"/>
@@ -3113,7 +3812,7 @@
           <w:lang w:val="en-GB"/>
         </w:rPr>
       </w:pPr>
-      <w:hyperlink r:id="rId22" w:history="1">
+      <w:hyperlink r:id="rId26" w:history="1">
         <w:r>
           <w:rPr>
             <w:rStyle w:val="Hyperlink"/>
@@ -3161,7 +3860,7 @@
           <w:lang w:val="en-GB"/>
         </w:rPr>
       </w:pPr>
-      <w:hyperlink r:id="rId23" w:history="1">
+      <w:hyperlink r:id="rId27" w:history="1">
         <w:r>
           <w:rPr>
             <w:rStyle w:val="Hyperlink"/>
@@ -5631,7 +6330,7 @@
   <w:style w:type="paragraph" w:default="1" w:styleId="Normal">
     <w:name w:val="Normal"/>
     <w:qFormat/>
-    <w:rsid w:val="00B444F1"/>
+    <w:rsid w:val="00F64330"/>
   </w:style>
   <w:style w:type="paragraph" w:styleId="Heading1">
     <w:name w:val="heading 1"/>

</xml_diff>

<commit_message>
Errors: new page 'Environment extension validation diagnostics'. Shows all diagnostics for extensions that needs to be fixed before upgrading to the next version of Business Central.
</commit_message>
<xml_diff>
--- a/samples/AppInsights/News/2023-11-01-Whats-new-in-Dynamics-365-Business-Central-telemetry-November-2023.docx
+++ b/samples/AppInsights/News/2023-11-01-Whats-new-in-Dynamics-365-Business-Central-telemetry-November-2023.docx
@@ -134,21 +134,7 @@
         <w:rPr>
           <w:lang w:val="en-GB" w:eastAsia="en-DK"/>
         </w:rPr>
-        <w:t xml:space="preserve"> life has (still) been busy preparing for Summit NA 2023 Directions EMEA 2023 (</w:t>
-      </w:r>
-      <w:proofErr w:type="gramStart"/>
-      <w:r>
-        <w:rPr>
-          <w:lang w:val="en-GB" w:eastAsia="en-DK"/>
-        </w:rPr>
-        <w:t>and also</w:t>
-      </w:r>
-      <w:proofErr w:type="gramEnd"/>
-      <w:r>
-        <w:rPr>
-          <w:lang w:val="en-GB" w:eastAsia="en-DK"/>
-        </w:rPr>
-        <w:t xml:space="preserve"> attending the former).</w:t>
+        <w:t xml:space="preserve"> life has (still) been busy preparing for Summit NA 2023 Directions EMEA 2023 (and also attending the former).</w:t>
       </w:r>
     </w:p>
     <w:p>
@@ -197,21 +183,7 @@
         <w:rPr>
           <w:lang w:val="en-GB" w:eastAsia="en-DK"/>
         </w:rPr>
-        <w:t xml:space="preserve"> this area and present it here. </w:t>
-      </w:r>
-      <w:proofErr w:type="gramStart"/>
-      <w:r>
-        <w:rPr>
-          <w:lang w:val="en-GB" w:eastAsia="en-DK"/>
-        </w:rPr>
-        <w:t>Let’s</w:t>
-      </w:r>
-      <w:proofErr w:type="gramEnd"/>
-      <w:r>
-        <w:rPr>
-          <w:lang w:val="en-GB" w:eastAsia="en-DK"/>
-        </w:rPr>
-        <w:t xml:space="preserve"> go…</w:t>
+        <w:t xml:space="preserve"> this area and present it here. Let’s go…</w:t>
       </w:r>
     </w:p>
     <w:p>
@@ -471,21 +443,7 @@
         <w:rPr>
           <w:lang w:val="en-GB" w:eastAsia="en-DK"/>
         </w:rPr>
-        <w:t xml:space="preserve">to see </w:t>
-      </w:r>
-      <w:proofErr w:type="gramStart"/>
-      <w:r>
-        <w:rPr>
-          <w:lang w:val="en-GB" w:eastAsia="en-DK"/>
-        </w:rPr>
-        <w:t>what’s</w:t>
-      </w:r>
-      <w:proofErr w:type="gramEnd"/>
-      <w:r>
-        <w:rPr>
-          <w:lang w:val="en-GB" w:eastAsia="en-DK"/>
-        </w:rPr>
-        <w:t xml:space="preserve"> new in Dynamics 365 Business Central 2023 release wave 2</w:t>
+        <w:t>to see what’s new in Dynamics 365 Business Central 2023 release wave 2</w:t>
       </w:r>
       <w:r>
         <w:rPr>
@@ -529,25 +487,7 @@
           <w:iCs/>
           <w:lang w:val="en-GB" w:eastAsia="en-DK"/>
         </w:rPr>
-        <w:t xml:space="preserve">What’s new in </w:t>
-      </w:r>
-      <w:proofErr w:type="gramStart"/>
-      <w:r>
-        <w:rPr>
-          <w:i/>
-          <w:iCs/>
-          <w:lang w:val="en-GB" w:eastAsia="en-DK"/>
-        </w:rPr>
-        <w:t>telemetry</w:t>
-      </w:r>
-      <w:proofErr w:type="gramEnd"/>
-      <w:r>
-        <w:rPr>
-          <w:i/>
-          <w:iCs/>
-          <w:lang w:val="en-GB" w:eastAsia="en-DK"/>
-        </w:rPr>
-        <w:t xml:space="preserve"> </w:t>
+        <w:t xml:space="preserve">What’s new in telemetry </w:t>
       </w:r>
     </w:p>
     <w:p>
@@ -631,7 +571,7 @@
     <w:p>
       <w:pPr>
         <w:rPr>
-          <w:lang w:val="da-DK" w:eastAsia="en-DK"/>
+          <w:lang w:val="en-GB" w:eastAsia="en-DK"/>
         </w:rPr>
       </w:pPr>
     </w:p>
@@ -736,21 +676,7 @@
         <w:rPr>
           <w:lang w:val="en-GB" w:eastAsia="en-DK"/>
         </w:rPr>
-        <w:t xml:space="preserve">five </w:t>
-      </w:r>
-      <w:proofErr w:type="gramStart"/>
-      <w:r>
-        <w:rPr>
-          <w:lang w:val="en-GB" w:eastAsia="en-DK"/>
-        </w:rPr>
-        <w:t>very different</w:t>
-      </w:r>
-      <w:proofErr w:type="gramEnd"/>
-      <w:r>
-        <w:rPr>
-          <w:lang w:val="en-GB" w:eastAsia="en-DK"/>
-        </w:rPr>
-        <w:t xml:space="preserve"> </w:t>
+        <w:t xml:space="preserve">five very different </w:t>
       </w:r>
       <w:r>
         <w:rPr>
@@ -1063,25 +989,7 @@
           <w:iCs/>
           <w:lang w:val="en-GB" w:eastAsia="en-DK"/>
         </w:rPr>
-        <w:t xml:space="preserve">How </w:t>
-      </w:r>
-      <w:proofErr w:type="gramStart"/>
-      <w:r>
-        <w:rPr>
-          <w:i/>
-          <w:iCs/>
-          <w:lang w:val="en-GB" w:eastAsia="en-DK"/>
-        </w:rPr>
-        <w:t>To</w:t>
-      </w:r>
-      <w:proofErr w:type="gramEnd"/>
-      <w:r>
-        <w:rPr>
-          <w:i/>
-          <w:iCs/>
-          <w:lang w:val="en-GB" w:eastAsia="en-DK"/>
-        </w:rPr>
-        <w:t xml:space="preserve"> Use Telemetry To Improve Your Product</w:t>
+        <w:t>How To Use Telemetry To Improve Your Product</w:t>
       </w:r>
       <w:r>
         <w:rPr>
@@ -1188,25 +1096,7 @@
           <w:iCs/>
           <w:lang w:val="en-GB" w:eastAsia="en-DK"/>
         </w:rPr>
-        <w:t xml:space="preserve">Microsoft </w:t>
-      </w:r>
-      <w:proofErr w:type="gramStart"/>
-      <w:r>
-        <w:rPr>
-          <w:i/>
-          <w:iCs/>
-          <w:lang w:val="en-GB" w:eastAsia="en-DK"/>
-        </w:rPr>
-        <w:t>presents:</w:t>
-      </w:r>
-      <w:proofErr w:type="gramEnd"/>
-      <w:r>
-        <w:rPr>
-          <w:i/>
-          <w:iCs/>
-          <w:lang w:val="en-GB" w:eastAsia="en-DK"/>
-        </w:rPr>
-        <w:t xml:space="preserve"> what's new in telemetry</w:t>
+        <w:t>Microsoft presents: what's new in telemetry</w:t>
       </w:r>
       <w:r>
         <w:rPr>
@@ -1500,19 +1390,11 @@
         </w:rPr>
         <w:t xml:space="preserve">s for both apps </w:t>
       </w:r>
-      <w:proofErr w:type="gramStart"/>
-      <w:r>
-        <w:rPr>
-          <w:lang w:val="en-GB" w:eastAsia="en-DK"/>
-        </w:rPr>
-        <w:t>mainly focus</w:t>
-      </w:r>
-      <w:proofErr w:type="gramEnd"/>
-      <w:r>
-        <w:rPr>
-          <w:lang w:val="en-GB" w:eastAsia="en-DK"/>
-        </w:rPr>
-        <w:t xml:space="preserve"> on </w:t>
+      <w:r>
+        <w:rPr>
+          <w:lang w:val="en-GB" w:eastAsia="en-DK"/>
+        </w:rPr>
+        <w:t xml:space="preserve">mainly focus on </w:t>
       </w:r>
       <w:r>
         <w:rPr>
@@ -1674,21 +1556,7 @@
         <w:rPr>
           <w:lang w:val="en-GB" w:eastAsia="en-DK"/>
         </w:rPr>
-        <w:t xml:space="preserve">, it is now possible to filter on usage of the </w:t>
-      </w:r>
-      <w:proofErr w:type="gramStart"/>
-      <w:r>
-        <w:rPr>
-          <w:lang w:val="en-GB" w:eastAsia="en-DK"/>
-        </w:rPr>
-        <w:t>Financial</w:t>
-      </w:r>
-      <w:proofErr w:type="gramEnd"/>
-      <w:r>
-        <w:rPr>
-          <w:lang w:val="en-GB" w:eastAsia="en-DK"/>
-        </w:rPr>
-        <w:t xml:space="preserve"> reporting (aka account schedules) feature</w:t>
+        <w:t>, it is now possible to filter on usage of the Financial reporting (aka account schedules) feature</w:t>
       </w:r>
       <w:r>
         <w:rPr>
@@ -1731,6 +1599,32 @@
         <w:rPr>
           <w:lang w:val="en-GB" w:eastAsia="en-DK"/>
         </w:rPr>
+        <w:t>N</w:t>
+      </w:r>
+      <w:r>
+        <w:rPr>
+          <w:lang w:val="en-GB" w:eastAsia="en-DK"/>
+        </w:rPr>
+        <w:t>ew page 'Environment extension validation diagnostics'. Shows all diagnostics for extensions that needs to be fixed before upgrading to the next version of Business Central.</w:t>
+      </w:r>
+    </w:p>
+    <w:p>
+      <w:pPr>
+        <w:rPr>
+          <w:lang w:val="en-GB" w:eastAsia="en-DK"/>
+        </w:rPr>
+      </w:pPr>
+    </w:p>
+    <w:p>
+      <w:pPr>
+        <w:rPr>
+          <w:lang w:val="en-GB" w:eastAsia="en-DK"/>
+        </w:rPr>
+      </w:pPr>
+      <w:r>
+        <w:rPr>
+          <w:lang w:val="en-GB" w:eastAsia="en-DK"/>
+        </w:rPr>
         <w:t>O</w:t>
       </w:r>
       <w:r>
@@ -1846,6 +1740,55 @@
           <w:lang w:val="en-GB" w:eastAsia="en-DK"/>
         </w:rPr>
         <w:t>ew page 'Change log lifecycle'. Shows all lifecycle events (add/remove/change) for fields in the changelog feature.</w:t>
+      </w:r>
+    </w:p>
+    <w:p>
+      <w:pPr>
+        <w:rPr>
+          <w:lang w:val="en-GB" w:eastAsia="en-DK"/>
+        </w:rPr>
+      </w:pPr>
+      <w:r>
+        <w:rPr>
+          <w:lang w:val="en-GB" w:eastAsia="en-DK"/>
+        </w:rPr>
+        <w:t>N</w:t>
+      </w:r>
+      <w:r>
+        <w:rPr>
+          <w:lang w:val="en-GB" w:eastAsia="en-DK"/>
+        </w:rPr>
+        <w:t>ew page</w:t>
+      </w:r>
+      <w:r>
+        <w:rPr>
+          <w:lang w:val="en-GB" w:eastAsia="en-DK"/>
+        </w:rPr>
+        <w:t xml:space="preserve"> </w:t>
+      </w:r>
+      <w:r>
+        <w:rPr>
+          <w:lang w:val="en-GB" w:eastAsia="en-DK"/>
+        </w:rPr>
+        <w:t>‘Environment extension</w:t>
+      </w:r>
+      <w:r>
+        <w:rPr>
+          <w:lang w:val="en-GB" w:eastAsia="en-DK"/>
+        </w:rPr>
+        <w:t xml:space="preserve"> validations</w:t>
+      </w:r>
+      <w:r>
+        <w:rPr>
+          <w:lang w:val="en-GB" w:eastAsia="en-DK"/>
+        </w:rPr>
+        <w:t xml:space="preserve">’. Shows </w:t>
+      </w:r>
+      <w:r>
+        <w:rPr>
+          <w:lang w:val="en-GB" w:eastAsia="en-DK"/>
+        </w:rPr>
+        <w:t>validations of environments to see if their extensions are compatible with the next version of Business Central.</w:t>
       </w:r>
     </w:p>
     <w:p>
@@ -1893,6 +1836,7 @@
         <w:rPr>
           <w:lang w:val="en-GB" w:eastAsia="en-DK"/>
         </w:rPr>
+        <w:lastRenderedPageBreak/>
         <w:t xml:space="preserve"> </w:t>
       </w:r>
     </w:p>
@@ -1935,14 +1879,12 @@
         </w:rPr>
         <w:t xml:space="preserve">o new features </w:t>
       </w:r>
-      <w:proofErr w:type="gramStart"/>
       <w:r>
         <w:rPr>
           <w:lang w:val="en-GB" w:eastAsia="en-DK"/>
         </w:rPr>
         <w:t>were added</w:t>
       </w:r>
-      <w:proofErr w:type="gramEnd"/>
       <w:r>
         <w:rPr>
           <w:lang w:val="en-GB" w:eastAsia="en-DK"/>
@@ -2141,21 +2083,7 @@
         <w:rPr>
           <w:lang w:val="en-GB" w:eastAsia="en-DK"/>
         </w:rPr>
-        <w:t xml:space="preserve">KQL samples are both added as part of the documentation article above and also available on </w:t>
-      </w:r>
-      <w:proofErr w:type="spellStart"/>
-      <w:r>
-        <w:rPr>
-          <w:lang w:val="en-GB" w:eastAsia="en-DK"/>
-        </w:rPr>
-        <w:t>BCTech</w:t>
-      </w:r>
-      <w:proofErr w:type="spellEnd"/>
-      <w:r>
-        <w:rPr>
-          <w:lang w:val="en-GB" w:eastAsia="en-DK"/>
-        </w:rPr>
-        <w:t xml:space="preserve"> here: </w:t>
+        <w:t xml:space="preserve">KQL samples are both added as part of the documentation article above and also available on BCTech here: </w:t>
       </w:r>
       <w:hyperlink r:id="rId15" w:history="1">
         <w:r>
@@ -2190,35 +2118,7 @@
         <w:rPr>
           <w:lang w:val="en-GB" w:eastAsia="en-DK"/>
         </w:rPr>
-        <w:t xml:space="preserve">If you want to alert on this signal, the alerting scenarios on </w:t>
-      </w:r>
-      <w:proofErr w:type="spellStart"/>
-      <w:r>
-        <w:rPr>
-          <w:lang w:val="en-GB" w:eastAsia="en-DK"/>
-        </w:rPr>
-        <w:t>BCTech</w:t>
-      </w:r>
-      <w:proofErr w:type="spellEnd"/>
-      <w:r>
-        <w:rPr>
-          <w:lang w:val="en-GB" w:eastAsia="en-DK"/>
-        </w:rPr>
-        <w:t xml:space="preserve"> has also </w:t>
-      </w:r>
-      <w:proofErr w:type="gramStart"/>
-      <w:r>
-        <w:rPr>
-          <w:lang w:val="en-GB" w:eastAsia="en-DK"/>
-        </w:rPr>
-        <w:t>been updated</w:t>
-      </w:r>
-      <w:proofErr w:type="gramEnd"/>
-      <w:r>
-        <w:rPr>
-          <w:lang w:val="en-GB" w:eastAsia="en-DK"/>
-        </w:rPr>
-        <w:t xml:space="preserve"> with information about </w:t>
+        <w:t xml:space="preserve">If you want to alert on this signal, the alerting scenarios on BCTech has also been updated with information about </w:t>
       </w:r>
       <w:r>
         <w:t>change log</w:t>
@@ -2295,23 +2195,8 @@
         <w:rPr>
           <w:lang w:val="en-GB" w:eastAsia="en-DK"/>
         </w:rPr>
-        <w:t xml:space="preserve">The new capability for </w:t>
-      </w:r>
-      <w:proofErr w:type="spellStart"/>
-      <w:r>
-        <w:rPr>
-          <w:lang w:val="en-GB" w:eastAsia="en-DK"/>
-        </w:rPr>
-        <w:t>analyzing</w:t>
-      </w:r>
-      <w:proofErr w:type="spellEnd"/>
-      <w:r>
-        <w:rPr>
-          <w:lang w:val="en-GB" w:eastAsia="en-DK"/>
-        </w:rPr>
-        <w:t xml:space="preserve"> data from query objects using a </w:t>
-      </w:r>
-      <w:proofErr w:type="spellStart"/>
+        <w:t xml:space="preserve">The new capability for analyzing data from query objects using a </w:t>
+      </w:r>
       <w:r>
         <w:rPr>
           <w:i/>
@@ -2320,26 +2205,11 @@
         </w:rPr>
         <w:t>Analyze</w:t>
       </w:r>
-      <w:proofErr w:type="spellEnd"/>
-      <w:r>
-        <w:rPr>
-          <w:lang w:val="en-GB" w:eastAsia="en-DK"/>
-        </w:rPr>
-        <w:t xml:space="preserve"> toggle </w:t>
-      </w:r>
-      <w:proofErr w:type="gramStart"/>
-      <w:r>
-        <w:rPr>
-          <w:lang w:val="en-GB" w:eastAsia="en-DK"/>
-        </w:rPr>
-        <w:t>is also reflected</w:t>
-      </w:r>
-      <w:proofErr w:type="gramEnd"/>
-      <w:r>
-        <w:rPr>
-          <w:lang w:val="en-GB" w:eastAsia="en-DK"/>
-        </w:rPr>
-        <w:t xml:space="preserve"> in telemetry. </w:t>
+      <w:r>
+        <w:rPr>
+          <w:lang w:val="en-GB" w:eastAsia="en-DK"/>
+        </w:rPr>
+        <w:t xml:space="preserve"> toggle is also reflected in telemetry. </w:t>
       </w:r>
       <w:r>
         <w:rPr>
@@ -2367,19 +2237,11 @@
           <w:lang w:val="en-GB" w:eastAsia="en-DK"/>
         </w:rPr>
       </w:pPr>
-      <w:proofErr w:type="spellStart"/>
-      <w:r>
-        <w:rPr>
-          <w:lang w:val="en-GB" w:eastAsia="en-DK"/>
-        </w:rPr>
-        <w:t>customDimensions.pageDataSourceType</w:t>
-      </w:r>
-      <w:proofErr w:type="spellEnd"/>
-      <w:r>
-        <w:rPr>
-          <w:lang w:val="en-GB" w:eastAsia="en-DK"/>
-        </w:rPr>
-        <w:t xml:space="preserve"> == 'Query'</w:t>
+      <w:r>
+        <w:rPr>
+          <w:lang w:val="en-GB" w:eastAsia="en-DK"/>
+        </w:rPr>
+        <w:t>customDimensions.pageDataSourceType == 'Query'</w:t>
       </w:r>
     </w:p>
     <w:p>
@@ -2435,35 +2297,7 @@
         <w:rPr>
           <w:lang w:val="en-GB" w:eastAsia="en-DK"/>
         </w:rPr>
-        <w:t xml:space="preserve">KQL samples are both added as part of the documentation article above </w:t>
-      </w:r>
-      <w:proofErr w:type="gramStart"/>
-      <w:r>
-        <w:rPr>
-          <w:lang w:val="en-GB" w:eastAsia="en-DK"/>
-        </w:rPr>
-        <w:t>and also</w:t>
-      </w:r>
-      <w:proofErr w:type="gramEnd"/>
-      <w:r>
-        <w:rPr>
-          <w:lang w:val="en-GB" w:eastAsia="en-DK"/>
-        </w:rPr>
-        <w:t xml:space="preserve"> available on </w:t>
-      </w:r>
-      <w:proofErr w:type="spellStart"/>
-      <w:r>
-        <w:rPr>
-          <w:lang w:val="en-GB" w:eastAsia="en-DK"/>
-        </w:rPr>
-        <w:t>BCTech</w:t>
-      </w:r>
-      <w:proofErr w:type="spellEnd"/>
-      <w:r>
-        <w:rPr>
-          <w:lang w:val="en-GB" w:eastAsia="en-DK"/>
-        </w:rPr>
-        <w:t xml:space="preserve"> here:</w:t>
+        <w:t>KQL samples are both added as part of the documentation article above and also available on BCTech here:</w:t>
       </w:r>
     </w:p>
     <w:p>
@@ -2562,35 +2396,7 @@
         <w:rPr>
           <w:lang w:val="en-GB" w:eastAsia="en-DK"/>
         </w:rPr>
-        <w:t xml:space="preserve">Non-compatible </w:t>
-      </w:r>
-      <w:proofErr w:type="gramStart"/>
-      <w:r>
-        <w:rPr>
-          <w:lang w:val="en-GB" w:eastAsia="en-DK"/>
-        </w:rPr>
-        <w:t>3rd</w:t>
-      </w:r>
-      <w:proofErr w:type="gramEnd"/>
-      <w:r>
-        <w:rPr>
-          <w:lang w:val="en-GB" w:eastAsia="en-DK"/>
-        </w:rPr>
-        <w:t xml:space="preserve"> party apps (per-tenant extensions) can block upgrades to next major version of Business Central if they cannot compile on that version. In the Business Central service, we proactively validate all environments regularly against the next release. If an environment is not ready to </w:t>
-      </w:r>
-      <w:proofErr w:type="gramStart"/>
-      <w:r>
-        <w:rPr>
-          <w:lang w:val="en-GB" w:eastAsia="en-DK"/>
-        </w:rPr>
-        <w:t>be updated</w:t>
-      </w:r>
-      <w:proofErr w:type="gramEnd"/>
-      <w:r>
-        <w:rPr>
-          <w:lang w:val="en-GB" w:eastAsia="en-DK"/>
-        </w:rPr>
-        <w:t>, then we send an email to the administrator and starting from September 2023, we also emit telemetry on these validations.</w:t>
+        <w:t>Non-compatible 3rd party apps (per-tenant extensions) can block upgrades to next major version of Business Central if they cannot compile on that version. In the Business Central service, we proactively validate all environments regularly against the next release. If an environment is not ready to be updated, then we send an email to the administrator and starting from September 2023, we also emit telemetry on these validations.</w:t>
       </w:r>
     </w:p>
     <w:p>
@@ -2630,13 +2436,7 @@
         <w:rPr>
           <w:lang w:val="en-GB"/>
         </w:rPr>
-        <w:t>Read more in the documentation here (might not be live at the time of the publishing of the newsletter):</w:t>
-      </w:r>
-      <w:r>
-        <w:rPr>
-          <w:lang w:val="en-GB"/>
-        </w:rPr>
-        <w:t xml:space="preserve"> </w:t>
+        <w:t xml:space="preserve">Read more in the documentation here (might not be live at the time of the publishing of the newsletter): </w:t>
       </w:r>
       <w:hyperlink r:id="rId19" w:history="1">
         <w:r>
@@ -2664,35 +2464,7 @@
         <w:rPr>
           <w:lang w:val="en-GB" w:eastAsia="en-DK"/>
         </w:rPr>
-        <w:t xml:space="preserve">KQL samples are both added as part of the documentation article above </w:t>
-      </w:r>
-      <w:proofErr w:type="gramStart"/>
-      <w:r>
-        <w:rPr>
-          <w:lang w:val="en-GB" w:eastAsia="en-DK"/>
-        </w:rPr>
-        <w:t>and also</w:t>
-      </w:r>
-      <w:proofErr w:type="gramEnd"/>
-      <w:r>
-        <w:rPr>
-          <w:lang w:val="en-GB" w:eastAsia="en-DK"/>
-        </w:rPr>
-        <w:t xml:space="preserve"> available on </w:t>
-      </w:r>
-      <w:proofErr w:type="spellStart"/>
-      <w:r>
-        <w:rPr>
-          <w:lang w:val="en-GB" w:eastAsia="en-DK"/>
-        </w:rPr>
-        <w:t>BCTech</w:t>
-      </w:r>
-      <w:proofErr w:type="spellEnd"/>
-      <w:r>
-        <w:rPr>
-          <w:lang w:val="en-GB" w:eastAsia="en-DK"/>
-        </w:rPr>
-        <w:t xml:space="preserve"> here:</w:t>
+        <w:t>KQL samples are both added as part of the documentation article above and also available on BCTech here:</w:t>
       </w:r>
     </w:p>
     <w:p>
@@ -2758,13 +2530,8 @@
         <w:rPr>
           <w:lang w:val="en-GB" w:eastAsia="en-DK"/>
         </w:rPr>
-        <w:t xml:space="preserve">PTE upload failures. </w:t>
-      </w:r>
-      <w:r>
-        <w:rPr>
-          <w:lang w:val="en-GB" w:eastAsia="en-DK"/>
-        </w:rPr>
-        <w:t>Early KQL samples is available now. Check them out here:</w:t>
+        <w:lastRenderedPageBreak/>
+        <w:t>PTE upload failures. Early KQL samples is available now. Check them out here:</w:t>
       </w:r>
     </w:p>
     <w:p>
@@ -2831,7 +2598,6 @@
         <w:rPr>
           <w:lang w:val="en-GB" w:eastAsia="en-DK"/>
         </w:rPr>
-        <w:lastRenderedPageBreak/>
         <w:t xml:space="preserve">Early KQL samples is available now. Check them out here: </w:t>
       </w:r>
       <w:hyperlink r:id="rId22" w:history="1">
@@ -2946,21 +2712,7 @@
         <w:rPr>
           <w:lang w:val="en-GB"/>
         </w:rPr>
-        <w:t xml:space="preserve">We got feedback on </w:t>
-      </w:r>
-      <w:proofErr w:type="gramStart"/>
-      <w:r>
-        <w:rPr>
-          <w:lang w:val="en-GB"/>
-        </w:rPr>
-        <w:t>some of</w:t>
-      </w:r>
-      <w:proofErr w:type="gramEnd"/>
-      <w:r>
-        <w:rPr>
-          <w:lang w:val="en-GB"/>
-        </w:rPr>
-        <w:t xml:space="preserve"> the best practices for </w:t>
+        <w:t xml:space="preserve">We got feedback on some of the best practices for </w:t>
       </w:r>
       <w:r>
         <w:rPr>
@@ -2984,21 +2736,7 @@
         <w:rPr>
           <w:lang w:val="en-GB"/>
         </w:rPr>
-        <w:t xml:space="preserve"> we added </w:t>
-      </w:r>
-      <w:proofErr w:type="gramStart"/>
-      <w:r>
-        <w:rPr>
-          <w:lang w:val="en-GB"/>
-        </w:rPr>
-        <w:t>some</w:t>
-      </w:r>
-      <w:proofErr w:type="gramEnd"/>
-      <w:r>
-        <w:rPr>
-          <w:lang w:val="en-GB"/>
-        </w:rPr>
-        <w:t xml:space="preserve"> guidance to docs. Here goes:</w:t>
+        <w:t xml:space="preserve"> we added some guidance to docs. Here goes:</w:t>
       </w:r>
     </w:p>
     <w:p>
@@ -3063,49 +2801,7 @@
         <w:rPr>
           <w:lang w:val="en-GB"/>
         </w:rPr>
-        <w:t xml:space="preserve">Telemetry events must be discoverable in docs. If you see </w:t>
-      </w:r>
-      <w:proofErr w:type="spellStart"/>
-      <w:r>
-        <w:rPr>
-          <w:lang w:val="en-GB"/>
-        </w:rPr>
-        <w:t>someting</w:t>
-      </w:r>
-      <w:proofErr w:type="spellEnd"/>
-      <w:r>
-        <w:rPr>
-          <w:lang w:val="en-GB"/>
-        </w:rPr>
-        <w:t xml:space="preserve"> in telemetry, it should be easy to learn more about it in documentation. We added the custom dimension </w:t>
-      </w:r>
-      <w:proofErr w:type="spellStart"/>
-      <w:r>
-        <w:rPr>
-          <w:lang w:val="en-GB"/>
-        </w:rPr>
-        <w:t>eventId</w:t>
-      </w:r>
-      <w:proofErr w:type="spellEnd"/>
-      <w:r>
-        <w:rPr>
-          <w:lang w:val="en-GB"/>
-        </w:rPr>
-        <w:t xml:space="preserve"> because of this. It is good practice to keep </w:t>
-      </w:r>
-      <w:proofErr w:type="spellStart"/>
-      <w:r>
-        <w:rPr>
-          <w:lang w:val="en-GB"/>
-        </w:rPr>
-        <w:t>eventIds</w:t>
-      </w:r>
-      <w:proofErr w:type="spellEnd"/>
-      <w:r>
-        <w:rPr>
-          <w:lang w:val="en-GB"/>
-        </w:rPr>
-        <w:t xml:space="preserve"> unique, also across apps/extensions.</w:t>
+        <w:t>Telemetry events must be discoverable in docs. If you see someting in telemetry, it should be easy to learn more about it in documentation. We added the custom dimension eventId because of this. It is good practice to keep eventIds unique, also across apps/extensions.</w:t>
       </w:r>
     </w:p>
     <w:p>
@@ -3235,48 +2931,358 @@
         <w:rPr>
           <w:lang w:val="en-GB"/>
         </w:rPr>
-        <w:t xml:space="preserve"> maintains a list of HTTP headers that </w:t>
-      </w:r>
-      <w:proofErr w:type="gramStart"/>
-      <w:r>
-        <w:rPr>
-          <w:lang w:val="en-GB"/>
-        </w:rPr>
-        <w:t>are allowed</w:t>
-      </w:r>
-      <w:proofErr w:type="gramEnd"/>
-      <w:r>
-        <w:rPr>
-          <w:lang w:val="en-GB"/>
-        </w:rPr>
-        <w:t xml:space="preserve"> to be emitted to telemetry. </w:t>
-      </w:r>
-    </w:p>
-    <w:p>
-      <w:pPr>
-        <w:rPr>
-          <w:lang w:val="en-GB"/>
-        </w:rPr>
-      </w:pPr>
-      <w:r>
-        <w:rPr>
-          <w:lang w:val="en-GB"/>
-        </w:rPr>
-        <w:t xml:space="preserve">The following HTTP headers </w:t>
-      </w:r>
-      <w:proofErr w:type="gramStart"/>
-      <w:r>
-        <w:rPr>
-          <w:lang w:val="en-GB"/>
-        </w:rPr>
-        <w:t>are emitted</w:t>
-      </w:r>
-      <w:proofErr w:type="gramEnd"/>
-      <w:r>
-        <w:rPr>
-          <w:lang w:val="en-GB"/>
-        </w:rPr>
-        <w:t xml:space="preserve"> to telemetry (if set in the request)</w:t>
+        <w:t xml:space="preserve"> maintains a list of HTTP headers that are allowed to be emitted to telemetry. </w:t>
+      </w:r>
+    </w:p>
+    <w:p>
+      <w:pPr>
+        <w:rPr>
+          <w:lang w:val="en-GB"/>
+        </w:rPr>
+      </w:pPr>
+      <w:r>
+        <w:rPr>
+          <w:lang w:val="en-GB"/>
+        </w:rPr>
+        <w:t>The following HTTP headers are emitted to telemetry (if set in the request)</w:t>
+      </w:r>
+    </w:p>
+    <w:p>
+      <w:pPr>
+        <w:rPr>
+          <w:lang w:val="en-GB"/>
+        </w:rPr>
+      </w:pPr>
+      <w:r>
+        <w:rPr>
+          <w:lang w:val="en-GB"/>
+        </w:rPr>
+        <w:t>Accept</w:t>
+      </w:r>
+    </w:p>
+    <w:p>
+      <w:pPr>
+        <w:rPr>
+          <w:lang w:val="en-GB"/>
+        </w:rPr>
+      </w:pPr>
+      <w:r>
+        <w:rPr>
+          <w:lang w:val="en-GB"/>
+        </w:rPr>
+        <w:t>Accept-Charset</w:t>
+      </w:r>
+    </w:p>
+    <w:p>
+      <w:pPr>
+        <w:rPr>
+          <w:lang w:val="en-GB"/>
+        </w:rPr>
+      </w:pPr>
+      <w:r>
+        <w:rPr>
+          <w:lang w:val="en-GB"/>
+        </w:rPr>
+        <w:t>Accept-Encoding</w:t>
+      </w:r>
+    </w:p>
+    <w:p>
+      <w:pPr>
+        <w:rPr>
+          <w:lang w:val="en-GB"/>
+        </w:rPr>
+      </w:pPr>
+      <w:r>
+        <w:rPr>
+          <w:lang w:val="en-GB"/>
+        </w:rPr>
+        <w:t>Accept-Language</w:t>
+      </w:r>
+    </w:p>
+    <w:p>
+      <w:pPr>
+        <w:rPr>
+          <w:lang w:val="en-GB"/>
+        </w:rPr>
+      </w:pPr>
+      <w:r>
+        <w:rPr>
+          <w:lang w:val="en-GB"/>
+        </w:rPr>
+        <w:t>Allow</w:t>
+      </w:r>
+    </w:p>
+    <w:p>
+      <w:pPr>
+        <w:rPr>
+          <w:lang w:val="en-GB"/>
+        </w:rPr>
+      </w:pPr>
+      <w:r>
+        <w:rPr>
+          <w:lang w:val="en-GB"/>
+        </w:rPr>
+        <w:t>client-request-id</w:t>
+      </w:r>
+    </w:p>
+    <w:p>
+      <w:pPr>
+        <w:rPr>
+          <w:lang w:val="en-GB"/>
+        </w:rPr>
+      </w:pPr>
+      <w:r>
+        <w:rPr>
+          <w:lang w:val="en-GB"/>
+        </w:rPr>
+        <w:t>Connection</w:t>
+      </w:r>
+    </w:p>
+    <w:p>
+      <w:pPr>
+        <w:rPr>
+          <w:lang w:val="en-GB"/>
+        </w:rPr>
+      </w:pPr>
+      <w:r>
+        <w:rPr>
+          <w:lang w:val="en-GB"/>
+        </w:rPr>
+        <w:t>Content-Encoding</w:t>
+      </w:r>
+    </w:p>
+    <w:p>
+      <w:pPr>
+        <w:rPr>
+          <w:lang w:val="en-GB"/>
+        </w:rPr>
+      </w:pPr>
+      <w:r>
+        <w:rPr>
+          <w:lang w:val="en-GB"/>
+        </w:rPr>
+        <w:t>Content-Language</w:t>
+      </w:r>
+    </w:p>
+    <w:p>
+      <w:pPr>
+        <w:rPr>
+          <w:lang w:val="en-GB"/>
+        </w:rPr>
+      </w:pPr>
+      <w:r>
+        <w:rPr>
+          <w:lang w:val="en-GB"/>
+        </w:rPr>
+        <w:t>Content-Length</w:t>
+      </w:r>
+    </w:p>
+    <w:p>
+      <w:pPr>
+        <w:rPr>
+          <w:lang w:val="en-GB"/>
+        </w:rPr>
+      </w:pPr>
+      <w:r>
+        <w:rPr>
+          <w:lang w:val="en-GB"/>
+        </w:rPr>
+        <w:t>Content-Type</w:t>
+      </w:r>
+    </w:p>
+    <w:p>
+      <w:pPr>
+        <w:rPr>
+          <w:lang w:val="en-GB"/>
+        </w:rPr>
+      </w:pPr>
+      <w:r>
+        <w:rPr>
+          <w:lang w:val="en-GB"/>
+        </w:rPr>
+        <w:t>Data-Access-Intent</w:t>
+      </w:r>
+    </w:p>
+    <w:p>
+      <w:pPr>
+        <w:rPr>
+          <w:lang w:val="en-GB"/>
+        </w:rPr>
+      </w:pPr>
+      <w:r>
+        <w:rPr>
+          <w:lang w:val="en-GB"/>
+        </w:rPr>
+        <w:t>Expect</w:t>
+      </w:r>
+    </w:p>
+    <w:p>
+      <w:pPr>
+        <w:rPr>
+          <w:lang w:val="en-GB"/>
+        </w:rPr>
+      </w:pPr>
+      <w:r>
+        <w:rPr>
+          <w:lang w:val="en-GB"/>
+        </w:rPr>
+        <w:t>If-Match</w:t>
+      </w:r>
+    </w:p>
+    <w:p>
+      <w:pPr>
+        <w:rPr>
+          <w:lang w:val="en-GB"/>
+        </w:rPr>
+      </w:pPr>
+      <w:r>
+        <w:rPr>
+          <w:lang w:val="en-GB"/>
+        </w:rPr>
+        <w:t>isolation</w:t>
+      </w:r>
+    </w:p>
+    <w:p>
+      <w:pPr>
+        <w:rPr>
+          <w:lang w:val="en-GB"/>
+        </w:rPr>
+      </w:pPr>
+      <w:r>
+        <w:rPr>
+          <w:lang w:val="en-GB"/>
+        </w:rPr>
+        <w:t>odata-isolation</w:t>
+      </w:r>
+    </w:p>
+    <w:p>
+      <w:pPr>
+        <w:rPr>
+          <w:lang w:val="en-GB"/>
+        </w:rPr>
+      </w:pPr>
+      <w:r>
+        <w:rPr>
+          <w:lang w:val="en-GB"/>
+        </w:rPr>
+        <w:t>OData-MaxVersion</w:t>
+      </w:r>
+    </w:p>
+    <w:p>
+      <w:pPr>
+        <w:rPr>
+          <w:lang w:val="en-GB"/>
+        </w:rPr>
+      </w:pPr>
+      <w:r>
+        <w:rPr>
+          <w:lang w:val="en-GB"/>
+        </w:rPr>
+        <w:t>OData-Version</w:t>
+      </w:r>
+    </w:p>
+    <w:p>
+      <w:pPr>
+        <w:rPr>
+          <w:lang w:val="en-GB"/>
+        </w:rPr>
+      </w:pPr>
+      <w:r>
+        <w:rPr>
+          <w:lang w:val="en-GB"/>
+        </w:rPr>
+        <w:t>postman-token</w:t>
+      </w:r>
+    </w:p>
+    <w:p>
+      <w:pPr>
+        <w:rPr>
+          <w:lang w:val="en-GB"/>
+        </w:rPr>
+      </w:pPr>
+      <w:r>
+        <w:rPr>
+          <w:lang w:val="en-GB"/>
+        </w:rPr>
+        <w:t>Prefer</w:t>
+      </w:r>
+    </w:p>
+    <w:p>
+      <w:pPr>
+        <w:rPr>
+          <w:lang w:val="en-GB"/>
+        </w:rPr>
+      </w:pPr>
+      <w:r>
+        <w:rPr>
+          <w:lang w:val="en-GB"/>
+        </w:rPr>
+        <w:t>request-id</w:t>
+      </w:r>
+    </w:p>
+    <w:p>
+      <w:pPr>
+        <w:rPr>
+          <w:lang w:val="en-GB"/>
+        </w:rPr>
+      </w:pPr>
+      <w:r>
+        <w:rPr>
+          <w:lang w:val="en-GB"/>
+        </w:rPr>
+        <w:t>return-client-request-id</w:t>
+      </w:r>
+    </w:p>
+    <w:p>
+      <w:pPr>
+        <w:rPr>
+          <w:lang w:val="en-GB"/>
+        </w:rPr>
+      </w:pPr>
+      <w:r>
+        <w:rPr>
+          <w:lang w:val="en-GB"/>
+        </w:rPr>
+        <w:t>Transfer-Encoding</w:t>
+      </w:r>
+    </w:p>
+    <w:p>
+      <w:pPr>
+        <w:rPr>
+          <w:lang w:val="en-GB"/>
+        </w:rPr>
+      </w:pPr>
+      <w:r>
+        <w:rPr>
+          <w:lang w:val="en-GB"/>
+        </w:rPr>
+        <w:t>User-Agent</w:t>
+      </w:r>
+    </w:p>
+    <w:p>
+      <w:pPr>
+        <w:rPr>
+          <w:lang w:val="en-GB"/>
+        </w:rPr>
+      </w:pPr>
+      <w:r>
+        <w:rPr>
+          <w:lang w:val="en-GB"/>
+        </w:rPr>
+        <w:t>x-forwarded-host</w:t>
+      </w:r>
+    </w:p>
+    <w:p>
+      <w:pPr>
+        <w:rPr>
+          <w:lang w:val="en-GB"/>
+        </w:rPr>
+      </w:pPr>
+      <w:r>
+        <w:rPr>
+          <w:lang w:val="en-GB"/>
+        </w:rPr>
+        <w:t>x-forwarded-path</w:t>
       </w:r>
     </w:p>
     <w:p>
@@ -3290,360 +3296,6 @@
           <w:lang w:val="en-GB"/>
         </w:rPr>
         <w:lastRenderedPageBreak/>
-        <w:t>Accept</w:t>
-      </w:r>
-    </w:p>
-    <w:p>
-      <w:pPr>
-        <w:rPr>
-          <w:lang w:val="en-GB"/>
-        </w:rPr>
-      </w:pPr>
-      <w:r>
-        <w:rPr>
-          <w:lang w:val="en-GB"/>
-        </w:rPr>
-        <w:t>Accept-Charset</w:t>
-      </w:r>
-    </w:p>
-    <w:p>
-      <w:pPr>
-        <w:rPr>
-          <w:lang w:val="en-GB"/>
-        </w:rPr>
-      </w:pPr>
-      <w:r>
-        <w:rPr>
-          <w:lang w:val="en-GB"/>
-        </w:rPr>
-        <w:t>Accept-Encoding</w:t>
-      </w:r>
-    </w:p>
-    <w:p>
-      <w:pPr>
-        <w:rPr>
-          <w:lang w:val="en-GB"/>
-        </w:rPr>
-      </w:pPr>
-      <w:r>
-        <w:rPr>
-          <w:lang w:val="en-GB"/>
-        </w:rPr>
-        <w:t>Accept-Language</w:t>
-      </w:r>
-    </w:p>
-    <w:p>
-      <w:pPr>
-        <w:rPr>
-          <w:lang w:val="en-GB"/>
-        </w:rPr>
-      </w:pPr>
-      <w:r>
-        <w:rPr>
-          <w:lang w:val="en-GB"/>
-        </w:rPr>
-        <w:t>Allow</w:t>
-      </w:r>
-    </w:p>
-    <w:p>
-      <w:pPr>
-        <w:rPr>
-          <w:lang w:val="en-GB"/>
-        </w:rPr>
-      </w:pPr>
-      <w:r>
-        <w:rPr>
-          <w:lang w:val="en-GB"/>
-        </w:rPr>
-        <w:t>client-request-id</w:t>
-      </w:r>
-    </w:p>
-    <w:p>
-      <w:pPr>
-        <w:rPr>
-          <w:lang w:val="en-GB"/>
-        </w:rPr>
-      </w:pPr>
-      <w:r>
-        <w:rPr>
-          <w:lang w:val="en-GB"/>
-        </w:rPr>
-        <w:t>Connection</w:t>
-      </w:r>
-    </w:p>
-    <w:p>
-      <w:pPr>
-        <w:rPr>
-          <w:lang w:val="en-GB"/>
-        </w:rPr>
-      </w:pPr>
-      <w:r>
-        <w:rPr>
-          <w:lang w:val="en-GB"/>
-        </w:rPr>
-        <w:t>Content-Encoding</w:t>
-      </w:r>
-    </w:p>
-    <w:p>
-      <w:pPr>
-        <w:rPr>
-          <w:lang w:val="en-GB"/>
-        </w:rPr>
-      </w:pPr>
-      <w:r>
-        <w:rPr>
-          <w:lang w:val="en-GB"/>
-        </w:rPr>
-        <w:t>Content-Language</w:t>
-      </w:r>
-    </w:p>
-    <w:p>
-      <w:pPr>
-        <w:rPr>
-          <w:lang w:val="en-GB"/>
-        </w:rPr>
-      </w:pPr>
-      <w:r>
-        <w:rPr>
-          <w:lang w:val="en-GB"/>
-        </w:rPr>
-        <w:t>Content-Length</w:t>
-      </w:r>
-    </w:p>
-    <w:p>
-      <w:pPr>
-        <w:rPr>
-          <w:lang w:val="en-GB"/>
-        </w:rPr>
-      </w:pPr>
-      <w:r>
-        <w:rPr>
-          <w:lang w:val="en-GB"/>
-        </w:rPr>
-        <w:t>Content-Type</w:t>
-      </w:r>
-    </w:p>
-    <w:p>
-      <w:pPr>
-        <w:rPr>
-          <w:lang w:val="en-GB"/>
-        </w:rPr>
-      </w:pPr>
-      <w:r>
-        <w:rPr>
-          <w:lang w:val="en-GB"/>
-        </w:rPr>
-        <w:t>Data-Access-Intent</w:t>
-      </w:r>
-    </w:p>
-    <w:p>
-      <w:pPr>
-        <w:rPr>
-          <w:lang w:val="en-GB"/>
-        </w:rPr>
-      </w:pPr>
-      <w:r>
-        <w:rPr>
-          <w:lang w:val="en-GB"/>
-        </w:rPr>
-        <w:t>Expect</w:t>
-      </w:r>
-    </w:p>
-    <w:p>
-      <w:pPr>
-        <w:rPr>
-          <w:lang w:val="en-GB"/>
-        </w:rPr>
-      </w:pPr>
-      <w:r>
-        <w:rPr>
-          <w:lang w:val="en-GB"/>
-        </w:rPr>
-        <w:t>If-Match</w:t>
-      </w:r>
-    </w:p>
-    <w:p>
-      <w:pPr>
-        <w:rPr>
-          <w:lang w:val="en-GB"/>
-        </w:rPr>
-      </w:pPr>
-      <w:r>
-        <w:rPr>
-          <w:lang w:val="en-GB"/>
-        </w:rPr>
-        <w:t>isolation</w:t>
-      </w:r>
-    </w:p>
-    <w:p>
-      <w:pPr>
-        <w:rPr>
-          <w:lang w:val="en-GB"/>
-        </w:rPr>
-      </w:pPr>
-      <w:proofErr w:type="spellStart"/>
-      <w:r>
-        <w:rPr>
-          <w:lang w:val="en-GB"/>
-        </w:rPr>
-        <w:t>odata</w:t>
-      </w:r>
-      <w:proofErr w:type="spellEnd"/>
-      <w:r>
-        <w:rPr>
-          <w:lang w:val="en-GB"/>
-        </w:rPr>
-        <w:t>-isolation</w:t>
-      </w:r>
-    </w:p>
-    <w:p>
-      <w:pPr>
-        <w:rPr>
-          <w:lang w:val="en-GB"/>
-        </w:rPr>
-      </w:pPr>
-      <w:r>
-        <w:rPr>
-          <w:lang w:val="en-GB"/>
-        </w:rPr>
-        <w:t>OData-</w:t>
-      </w:r>
-      <w:proofErr w:type="spellStart"/>
-      <w:r>
-        <w:rPr>
-          <w:lang w:val="en-GB"/>
-        </w:rPr>
-        <w:t>MaxVersion</w:t>
-      </w:r>
-      <w:proofErr w:type="spellEnd"/>
-    </w:p>
-    <w:p>
-      <w:pPr>
-        <w:rPr>
-          <w:lang w:val="en-GB"/>
-        </w:rPr>
-      </w:pPr>
-      <w:r>
-        <w:rPr>
-          <w:lang w:val="en-GB"/>
-        </w:rPr>
-        <w:t>OData-Version</w:t>
-      </w:r>
-    </w:p>
-    <w:p>
-      <w:pPr>
-        <w:rPr>
-          <w:lang w:val="en-GB"/>
-        </w:rPr>
-      </w:pPr>
-      <w:r>
-        <w:rPr>
-          <w:lang w:val="en-GB"/>
-        </w:rPr>
-        <w:t>postman-token</w:t>
-      </w:r>
-    </w:p>
-    <w:p>
-      <w:pPr>
-        <w:rPr>
-          <w:lang w:val="en-GB"/>
-        </w:rPr>
-      </w:pPr>
-      <w:r>
-        <w:rPr>
-          <w:lang w:val="en-GB"/>
-        </w:rPr>
-        <w:t>Prefer</w:t>
-      </w:r>
-    </w:p>
-    <w:p>
-      <w:pPr>
-        <w:rPr>
-          <w:lang w:val="en-GB"/>
-        </w:rPr>
-      </w:pPr>
-      <w:r>
-        <w:rPr>
-          <w:lang w:val="en-GB"/>
-        </w:rPr>
-        <w:t>request-id</w:t>
-      </w:r>
-    </w:p>
-    <w:p>
-      <w:pPr>
-        <w:rPr>
-          <w:lang w:val="en-GB"/>
-        </w:rPr>
-      </w:pPr>
-      <w:r>
-        <w:rPr>
-          <w:lang w:val="en-GB"/>
-        </w:rPr>
-        <w:t>return-client-request-id</w:t>
-      </w:r>
-    </w:p>
-    <w:p>
-      <w:pPr>
-        <w:rPr>
-          <w:lang w:val="en-GB"/>
-        </w:rPr>
-      </w:pPr>
-      <w:r>
-        <w:rPr>
-          <w:lang w:val="en-GB"/>
-        </w:rPr>
-        <w:t>Transfer-Encoding</w:t>
-      </w:r>
-    </w:p>
-    <w:p>
-      <w:pPr>
-        <w:rPr>
-          <w:lang w:val="en-GB"/>
-        </w:rPr>
-      </w:pPr>
-      <w:r>
-        <w:rPr>
-          <w:lang w:val="en-GB"/>
-        </w:rPr>
-        <w:t>User-Agent</w:t>
-      </w:r>
-    </w:p>
-    <w:p>
-      <w:pPr>
-        <w:rPr>
-          <w:lang w:val="en-GB"/>
-        </w:rPr>
-      </w:pPr>
-      <w:r>
-        <w:rPr>
-          <w:lang w:val="en-GB"/>
-        </w:rPr>
-        <w:t>x-forwarded-host</w:t>
-      </w:r>
-    </w:p>
-    <w:p>
-      <w:pPr>
-        <w:rPr>
-          <w:lang w:val="en-GB"/>
-        </w:rPr>
-      </w:pPr>
-      <w:r>
-        <w:rPr>
-          <w:lang w:val="en-GB"/>
-        </w:rPr>
-        <w:t>x-forwarded-path</w:t>
-      </w:r>
-    </w:p>
-    <w:p>
-      <w:pPr>
-        <w:rPr>
-          <w:lang w:val="en-GB"/>
-        </w:rPr>
-      </w:pPr>
-      <w:r>
-        <w:rPr>
-          <w:lang w:val="en-GB"/>
-        </w:rPr>
         <w:t>x-forwarded-port</w:t>
       </w:r>
     </w:p>
@@ -3792,21 +3444,7 @@
         <w:rPr>
           <w:lang w:val="en-GB" w:eastAsia="en-DK"/>
         </w:rPr>
-        <w:t xml:space="preserve">Did you know that the </w:t>
-      </w:r>
-      <w:proofErr w:type="spellStart"/>
-      <w:r>
-        <w:rPr>
-          <w:lang w:val="en-GB" w:eastAsia="en-DK"/>
-        </w:rPr>
-        <w:t>BCTech</w:t>
-      </w:r>
-      <w:proofErr w:type="spellEnd"/>
-      <w:r>
-        <w:rPr>
-          <w:lang w:val="en-GB" w:eastAsia="en-DK"/>
-        </w:rPr>
-        <w:t xml:space="preserve"> repo has pages with links to blog posts and videos on telemetry?</w:t>
+        <w:t>Did you know that the BCTech repo has pages with links to blog posts and videos on telemetry?</w:t>
       </w:r>
     </w:p>
     <w:p>
@@ -3877,21 +3515,7 @@
         <w:rPr>
           <w:lang w:val="en-GB" w:eastAsia="en-DK"/>
         </w:rPr>
-        <w:t xml:space="preserve">If you create blog posts/videos on telemetry (or know of things that </w:t>
-      </w:r>
-      <w:proofErr w:type="gramStart"/>
-      <w:r>
-        <w:rPr>
-          <w:lang w:val="en-GB" w:eastAsia="en-DK"/>
-        </w:rPr>
-        <w:t>are not linked</w:t>
-      </w:r>
-      <w:proofErr w:type="gramEnd"/>
-      <w:r>
-        <w:rPr>
-          <w:lang w:val="en-GB" w:eastAsia="en-DK"/>
-        </w:rPr>
-        <w:t xml:space="preserve"> from these two pages), feel free to do a pull request to the repository (or send me an email/message)</w:t>
+        <w:t>If you create blog posts/videos on telemetry (or know of things that are not linked from these two pages), feel free to do a pull request to the repository (or send me an email/message)</w:t>
       </w:r>
       <w:r>
         <w:rPr>
@@ -3909,23 +3533,13 @@
           <w:lang w:val="en-GB"/>
         </w:rPr>
       </w:pPr>
-      <w:proofErr w:type="gramStart"/>
       <w:r>
         <w:rPr>
           <w:b/>
           <w:bCs/>
           <w:lang w:val="en-GB"/>
         </w:rPr>
-        <w:t>That’s</w:t>
-      </w:r>
-      <w:proofErr w:type="gramEnd"/>
-      <w:r>
-        <w:rPr>
-          <w:b/>
-          <w:bCs/>
-          <w:lang w:val="en-GB"/>
-        </w:rPr>
-        <w:t xml:space="preserve"> all folks!</w:t>
+        <w:t>That’s all folks!</w:t>
       </w:r>
     </w:p>
     <w:p>
@@ -4008,14 +3622,12 @@
         </w:rPr>
         <w:t xml:space="preserve"> to be more </w:t>
       </w:r>
-      <w:proofErr w:type="gramStart"/>
       <w:r>
         <w:rPr>
           <w:lang w:val="en-GB"/>
         </w:rPr>
         <w:t>proactive</w:t>
       </w:r>
-      <w:proofErr w:type="gramEnd"/>
       <w:r>
         <w:rPr>
           <w:lang w:val="en-GB"/>
@@ -4040,21 +3652,7 @@
         <w:rPr>
           <w:lang w:val="en-GB"/>
         </w:rPr>
-        <w:t xml:space="preserve">PPS. It is not too late to rate the Power BI apps on </w:t>
-      </w:r>
-      <w:proofErr w:type="spellStart"/>
-      <w:r>
-        <w:rPr>
-          <w:lang w:val="en-GB"/>
-        </w:rPr>
-        <w:t>Appsource</w:t>
-      </w:r>
-      <w:proofErr w:type="spellEnd"/>
-      <w:r>
-        <w:rPr>
-          <w:lang w:val="en-GB"/>
-        </w:rPr>
-        <w:t xml:space="preserve"> </w:t>
+        <w:t xml:space="preserve">PPS. It is not too late to rate the Power BI apps on Appsource </w:t>
       </w:r>
       <w:r>
         <w:rPr>
@@ -4067,21 +3665,7 @@
         <w:rPr>
           <w:lang w:val="en-GB"/>
         </w:rPr>
-        <w:t xml:space="preserve"> Your feedback matters (</w:t>
-      </w:r>
-      <w:proofErr w:type="gramStart"/>
-      <w:r>
-        <w:rPr>
-          <w:lang w:val="en-GB"/>
-        </w:rPr>
-        <w:t>a lot</w:t>
-      </w:r>
-      <w:proofErr w:type="gramEnd"/>
-      <w:r>
-        <w:rPr>
-          <w:lang w:val="en-GB"/>
-        </w:rPr>
-        <w:t xml:space="preserve">). </w:t>
+        <w:t xml:space="preserve"> Your feedback matters (a lot). </w:t>
       </w:r>
     </w:p>
     <w:p>

</xml_diff>

<commit_message>
nov 2023 newsletter is live
</commit_message>
<xml_diff>
--- a/samples/AppInsights/News/2023-11-01-Whats-new-in-Dynamics-365-Business-Central-telemetry-November-2023.docx
+++ b/samples/AppInsights/News/2023-11-01-Whats-new-in-Dynamics-365-Business-Central-telemetry-November-2023.docx
@@ -134,7 +134,27 @@
         <w:rPr>
           <w:lang w:val="en-GB" w:eastAsia="en-DK"/>
         </w:rPr>
-        <w:t xml:space="preserve"> life has (still) been busy preparing for Summit NA 2023 Directions EMEA 2023 (and also attending the former).</w:t>
+        <w:t xml:space="preserve"> life has (still) been busy preparing for Summit NA 2023 Directions EMEA 2023 (</w:t>
+      </w:r>
+      <w:proofErr w:type="gramStart"/>
+      <w:r>
+        <w:rPr>
+          <w:lang w:val="en-GB" w:eastAsia="en-DK"/>
+        </w:rPr>
+        <w:t>and also</w:t>
+      </w:r>
+      <w:proofErr w:type="gramEnd"/>
+      <w:r>
+        <w:rPr>
+          <w:lang w:val="en-GB" w:eastAsia="en-DK"/>
+        </w:rPr>
+        <w:t xml:space="preserve"> attending the former).</w:t>
+      </w:r>
+      <w:r>
+        <w:rPr>
+          <w:lang w:val="en-GB" w:eastAsia="en-DK"/>
+        </w:rPr>
+        <w:t xml:space="preserve"> But we still managed to get some improvements in for the telemetry feature, both new signal, docs, and functionality in the Power BI apps.</w:t>
       </w:r>
     </w:p>
     <w:p>
@@ -247,7 +267,7 @@
         <w:pStyle w:val="ListParagraph"/>
         <w:numPr>
           <w:ilvl w:val="0"/>
-          <w:numId w:val="13"/>
+          <w:numId w:val="18"/>
         </w:numPr>
         <w:rPr>
           <w:lang w:val="en-GB" w:eastAsia="en-DK"/>
@@ -265,7 +285,7 @@
         <w:pStyle w:val="ListParagraph"/>
         <w:numPr>
           <w:ilvl w:val="0"/>
-          <w:numId w:val="13"/>
+          <w:numId w:val="18"/>
         </w:numPr>
         <w:rPr>
           <w:lang w:val="en-GB" w:eastAsia="en-DK"/>
@@ -289,7 +309,7 @@
         <w:pStyle w:val="ListParagraph"/>
         <w:numPr>
           <w:ilvl w:val="0"/>
-          <w:numId w:val="13"/>
+          <w:numId w:val="18"/>
         </w:numPr>
         <w:rPr>
           <w:lang w:val="en-GB" w:eastAsia="en-DK"/>
@@ -325,7 +345,7 @@
         <w:pStyle w:val="ListParagraph"/>
         <w:numPr>
           <w:ilvl w:val="0"/>
-          <w:numId w:val="13"/>
+          <w:numId w:val="18"/>
         </w:numPr>
         <w:rPr>
           <w:lang w:val="en-GB" w:eastAsia="en-DK"/>
@@ -343,7 +363,7 @@
         <w:pStyle w:val="ListParagraph"/>
         <w:numPr>
           <w:ilvl w:val="0"/>
-          <w:numId w:val="13"/>
+          <w:numId w:val="18"/>
         </w:numPr>
         <w:rPr>
           <w:lang w:val="en-GB" w:eastAsia="en-DK"/>
@@ -361,7 +381,7 @@
         <w:pStyle w:val="ListParagraph"/>
         <w:numPr>
           <w:ilvl w:val="0"/>
-          <w:numId w:val="13"/>
+          <w:numId w:val="18"/>
         </w:numPr>
         <w:rPr>
           <w:lang w:val="en-GB" w:eastAsia="en-DK"/>
@@ -487,7 +507,25 @@
           <w:iCs/>
           <w:lang w:val="en-GB" w:eastAsia="en-DK"/>
         </w:rPr>
-        <w:t xml:space="preserve">What’s new in telemetry </w:t>
+        <w:t xml:space="preserve">What’s new in </w:t>
+      </w:r>
+      <w:proofErr w:type="gramStart"/>
+      <w:r>
+        <w:rPr>
+          <w:i/>
+          <w:iCs/>
+          <w:lang w:val="en-GB" w:eastAsia="en-DK"/>
+        </w:rPr>
+        <w:t>telemetry</w:t>
+      </w:r>
+      <w:proofErr w:type="gramEnd"/>
+      <w:r>
+        <w:rPr>
+          <w:i/>
+          <w:iCs/>
+          <w:lang w:val="en-GB" w:eastAsia="en-DK"/>
+        </w:rPr>
+        <w:t xml:space="preserve"> </w:t>
       </w:r>
     </w:p>
     <w:p>
@@ -989,7 +1027,25 @@
           <w:iCs/>
           <w:lang w:val="en-GB" w:eastAsia="en-DK"/>
         </w:rPr>
-        <w:t>How To Use Telemetry To Improve Your Product</w:t>
+        <w:t xml:space="preserve">How </w:t>
+      </w:r>
+      <w:proofErr w:type="gramStart"/>
+      <w:r>
+        <w:rPr>
+          <w:i/>
+          <w:iCs/>
+          <w:lang w:val="en-GB" w:eastAsia="en-DK"/>
+        </w:rPr>
+        <w:t>To</w:t>
+      </w:r>
+      <w:proofErr w:type="gramEnd"/>
+      <w:r>
+        <w:rPr>
+          <w:i/>
+          <w:iCs/>
+          <w:lang w:val="en-GB" w:eastAsia="en-DK"/>
+        </w:rPr>
+        <w:t xml:space="preserve"> Use Telemetry To Improve Your Product</w:t>
       </w:r>
       <w:r>
         <w:rPr>
@@ -1096,7 +1152,25 @@
           <w:iCs/>
           <w:lang w:val="en-GB" w:eastAsia="en-DK"/>
         </w:rPr>
-        <w:t>Microsoft presents: what's new in telemetry</w:t>
+        <w:t xml:space="preserve">Microsoft </w:t>
+      </w:r>
+      <w:proofErr w:type="gramStart"/>
+      <w:r>
+        <w:rPr>
+          <w:i/>
+          <w:iCs/>
+          <w:lang w:val="en-GB" w:eastAsia="en-DK"/>
+        </w:rPr>
+        <w:t>presents:</w:t>
+      </w:r>
+      <w:proofErr w:type="gramEnd"/>
+      <w:r>
+        <w:rPr>
+          <w:i/>
+          <w:iCs/>
+          <w:lang w:val="en-GB" w:eastAsia="en-DK"/>
+        </w:rPr>
+        <w:t xml:space="preserve"> what's new in telemetry</w:t>
       </w:r>
       <w:r>
         <w:rPr>
@@ -1556,7 +1630,21 @@
         <w:rPr>
           <w:lang w:val="en-GB" w:eastAsia="en-DK"/>
         </w:rPr>
-        <w:t>, it is now possible to filter on usage of the Financial reporting (aka account schedules) feature</w:t>
+        <w:t xml:space="preserve">, it is now possible to filter on usage of the </w:t>
+      </w:r>
+      <w:proofErr w:type="gramStart"/>
+      <w:r>
+        <w:rPr>
+          <w:lang w:val="en-GB" w:eastAsia="en-DK"/>
+        </w:rPr>
+        <w:t>Financial</w:t>
+      </w:r>
+      <w:proofErr w:type="gramEnd"/>
+      <w:r>
+        <w:rPr>
+          <w:lang w:val="en-GB" w:eastAsia="en-DK"/>
+        </w:rPr>
+        <w:t xml:space="preserve"> reporting (aka account schedules) feature</w:t>
       </w:r>
       <w:r>
         <w:rPr>
@@ -1776,13 +1864,27 @@
         <w:rPr>
           <w:lang w:val="en-GB" w:eastAsia="en-DK"/>
         </w:rPr>
-        <w:t xml:space="preserve"> validations</w:t>
-      </w:r>
-      <w:r>
-        <w:rPr>
-          <w:lang w:val="en-GB" w:eastAsia="en-DK"/>
-        </w:rPr>
-        <w:t xml:space="preserve">’. Shows </w:t>
+        <w:t xml:space="preserve"> </w:t>
+      </w:r>
+      <w:proofErr w:type="gramStart"/>
+      <w:r>
+        <w:rPr>
+          <w:lang w:val="en-GB" w:eastAsia="en-DK"/>
+        </w:rPr>
+        <w:t>validations</w:t>
+      </w:r>
+      <w:r>
+        <w:rPr>
+          <w:lang w:val="en-GB" w:eastAsia="en-DK"/>
+        </w:rPr>
+        <w:t>’</w:t>
+      </w:r>
+      <w:proofErr w:type="gramEnd"/>
+      <w:r>
+        <w:rPr>
+          <w:lang w:val="en-GB" w:eastAsia="en-DK"/>
+        </w:rPr>
+        <w:t xml:space="preserve">. Shows </w:t>
       </w:r>
       <w:r>
         <w:rPr>
@@ -1875,15 +1977,7 @@
           <w:bCs/>
           <w:lang w:val="en-GB" w:eastAsia="en-DK"/>
         </w:rPr>
-        <w:t>Usage</w:t>
-      </w:r>
-      <w:r>
-        <w:rPr>
-          <w:b/>
-          <w:bCs/>
-          <w:lang w:val="en-GB" w:eastAsia="en-DK"/>
-        </w:rPr>
-        <w:t xml:space="preserve"> report </w:t>
+        <w:t xml:space="preserve">Usage report </w:t>
       </w:r>
     </w:p>
     <w:p>
@@ -2375,7 +2469,21 @@
         <w:rPr>
           <w:lang w:val="en-GB" w:eastAsia="en-DK"/>
         </w:rPr>
-        <w:t xml:space="preserve">KQL samples are both added as part of the documentation article above and also available on </w:t>
+        <w:t xml:space="preserve">KQL samples are both added as part of the documentation article above </w:t>
+      </w:r>
+      <w:proofErr w:type="gramStart"/>
+      <w:r>
+        <w:rPr>
+          <w:lang w:val="en-GB" w:eastAsia="en-DK"/>
+        </w:rPr>
+        <w:t>and also</w:t>
+      </w:r>
+      <w:proofErr w:type="gramEnd"/>
+      <w:r>
+        <w:rPr>
+          <w:lang w:val="en-GB" w:eastAsia="en-DK"/>
+        </w:rPr>
+        <w:t xml:space="preserve"> available on </w:t>
       </w:r>
       <w:proofErr w:type="spellStart"/>
       <w:r>
@@ -2556,7 +2664,21 @@
         <w:rPr>
           <w:lang w:val="en-GB" w:eastAsia="en-DK"/>
         </w:rPr>
-        <w:t xml:space="preserve">KQL samples are both added as part of the documentation article above and also available on </w:t>
+        <w:t xml:space="preserve">KQL samples are both added as part of the documentation article above </w:t>
+      </w:r>
+      <w:proofErr w:type="gramStart"/>
+      <w:r>
+        <w:rPr>
+          <w:lang w:val="en-GB" w:eastAsia="en-DK"/>
+        </w:rPr>
+        <w:t>and also</w:t>
+      </w:r>
+      <w:proofErr w:type="gramEnd"/>
+      <w:r>
+        <w:rPr>
+          <w:lang w:val="en-GB" w:eastAsia="en-DK"/>
+        </w:rPr>
+        <w:t xml:space="preserve"> available on </w:t>
       </w:r>
       <w:proofErr w:type="spellStart"/>
       <w:r>
@@ -5778,6 +5900,119 @@
     </w:lvl>
   </w:abstractNum>
   <w:abstractNum w:abstractNumId="16" w15:restartNumberingAfterBreak="0">
+    <w:nsid w:val="73AF406C"/>
+    <w:multiLevelType w:val="hybridMultilevel"/>
+    <w:tmpl w:val="3EBAC502"/>
+    <w:lvl w:ilvl="0" w:tplc="08090001">
+      <w:start w:val="1"/>
+      <w:numFmt w:val="bullet"/>
+      <w:lvlText w:val=""/>
+      <w:lvlJc w:val="left"/>
+      <w:pPr>
+        <w:ind w:left="720" w:hanging="360"/>
+      </w:pPr>
+      <w:rPr>
+        <w:rFonts w:ascii="Symbol" w:hAnsi="Symbol" w:hint="default"/>
+      </w:rPr>
+    </w:lvl>
+    <w:lvl w:ilvl="1" w:tplc="08090003" w:tentative="1">
+      <w:start w:val="1"/>
+      <w:numFmt w:val="bullet"/>
+      <w:lvlText w:val="o"/>
+      <w:lvlJc w:val="left"/>
+      <w:pPr>
+        <w:ind w:left="1440" w:hanging="360"/>
+      </w:pPr>
+      <w:rPr>
+        <w:rFonts w:ascii="Courier New" w:hAnsi="Courier New" w:cs="Courier New" w:hint="default"/>
+      </w:rPr>
+    </w:lvl>
+    <w:lvl w:ilvl="2" w:tplc="08090005" w:tentative="1">
+      <w:start w:val="1"/>
+      <w:numFmt w:val="bullet"/>
+      <w:lvlText w:val=""/>
+      <w:lvlJc w:val="left"/>
+      <w:pPr>
+        <w:ind w:left="2160" w:hanging="360"/>
+      </w:pPr>
+      <w:rPr>
+        <w:rFonts w:ascii="Wingdings" w:hAnsi="Wingdings" w:hint="default"/>
+      </w:rPr>
+    </w:lvl>
+    <w:lvl w:ilvl="3" w:tplc="08090001" w:tentative="1">
+      <w:start w:val="1"/>
+      <w:numFmt w:val="bullet"/>
+      <w:lvlText w:val=""/>
+      <w:lvlJc w:val="left"/>
+      <w:pPr>
+        <w:ind w:left="2880" w:hanging="360"/>
+      </w:pPr>
+      <w:rPr>
+        <w:rFonts w:ascii="Symbol" w:hAnsi="Symbol" w:hint="default"/>
+      </w:rPr>
+    </w:lvl>
+    <w:lvl w:ilvl="4" w:tplc="08090003" w:tentative="1">
+      <w:start w:val="1"/>
+      <w:numFmt w:val="bullet"/>
+      <w:lvlText w:val="o"/>
+      <w:lvlJc w:val="left"/>
+      <w:pPr>
+        <w:ind w:left="3600" w:hanging="360"/>
+      </w:pPr>
+      <w:rPr>
+        <w:rFonts w:ascii="Courier New" w:hAnsi="Courier New" w:cs="Courier New" w:hint="default"/>
+      </w:rPr>
+    </w:lvl>
+    <w:lvl w:ilvl="5" w:tplc="08090005" w:tentative="1">
+      <w:start w:val="1"/>
+      <w:numFmt w:val="bullet"/>
+      <w:lvlText w:val=""/>
+      <w:lvlJc w:val="left"/>
+      <w:pPr>
+        <w:ind w:left="4320" w:hanging="360"/>
+      </w:pPr>
+      <w:rPr>
+        <w:rFonts w:ascii="Wingdings" w:hAnsi="Wingdings" w:hint="default"/>
+      </w:rPr>
+    </w:lvl>
+    <w:lvl w:ilvl="6" w:tplc="08090001" w:tentative="1">
+      <w:start w:val="1"/>
+      <w:numFmt w:val="bullet"/>
+      <w:lvlText w:val=""/>
+      <w:lvlJc w:val="left"/>
+      <w:pPr>
+        <w:ind w:left="5040" w:hanging="360"/>
+      </w:pPr>
+      <w:rPr>
+        <w:rFonts w:ascii="Symbol" w:hAnsi="Symbol" w:hint="default"/>
+      </w:rPr>
+    </w:lvl>
+    <w:lvl w:ilvl="7" w:tplc="08090003" w:tentative="1">
+      <w:start w:val="1"/>
+      <w:numFmt w:val="bullet"/>
+      <w:lvlText w:val="o"/>
+      <w:lvlJc w:val="left"/>
+      <w:pPr>
+        <w:ind w:left="5760" w:hanging="360"/>
+      </w:pPr>
+      <w:rPr>
+        <w:rFonts w:ascii="Courier New" w:hAnsi="Courier New" w:cs="Courier New" w:hint="default"/>
+      </w:rPr>
+    </w:lvl>
+    <w:lvl w:ilvl="8" w:tplc="08090005" w:tentative="1">
+      <w:start w:val="1"/>
+      <w:numFmt w:val="bullet"/>
+      <w:lvlText w:val=""/>
+      <w:lvlJc w:val="left"/>
+      <w:pPr>
+        <w:ind w:left="6480" w:hanging="360"/>
+      </w:pPr>
+      <w:rPr>
+        <w:rFonts w:ascii="Wingdings" w:hAnsi="Wingdings" w:hint="default"/>
+      </w:rPr>
+    </w:lvl>
+  </w:abstractNum>
+  <w:abstractNum w:abstractNumId="17" w15:restartNumberingAfterBreak="0">
     <w:nsid w:val="7DBD2067"/>
     <w:multiLevelType w:val="multilevel"/>
     <w:tmpl w:val="90383768"/>
@@ -5999,10 +6234,13 @@
     <w:abstractNumId w:val="7"/>
   </w:num>
   <w:num w:numId="16" w16cid:durableId="200173412">
-    <w:abstractNumId w:val="16"/>
+    <w:abstractNumId w:val="17"/>
   </w:num>
   <w:num w:numId="17" w16cid:durableId="230773158">
     <w:abstractNumId w:val="2"/>
+  </w:num>
+  <w:num w:numId="18" w16cid:durableId="137457630">
+    <w:abstractNumId w:val="16"/>
   </w:num>
 </w:numbering>
 </file>

</xml_diff>